<commit_message>
feat: add spring boot starter validation
</commit_message>
<xml_diff>
--- a/SpringBoot.docx
+++ b/SpringBoot.docx
@@ -68,6 +68,7 @@
         <w:t xml:space="preserve">Spring et </w:t>
       </w:r>
       <w:proofErr w:type="spellStart"/>
+      <w:proofErr w:type="gramStart"/>
       <w:r>
         <w:rPr>
           <w:b/>
@@ -80,6 +81,7 @@
         <w:t>SpringBoot</w:t>
       </w:r>
       <w:proofErr w:type="spellEnd"/>
+      <w:proofErr w:type="gramEnd"/>
     </w:p>
     <w:p>
       <w:pPr>
@@ -916,7 +918,23 @@
           <w:rFonts w:ascii="Segoe UI" w:hAnsi="Segoe UI" w:cs="Segoe UI"/>
           <w:color w:val="0D0D0D"/>
         </w:rPr>
-        <w:t>En résumé, le JDK est un ensemble complet d'outils et de composants nécessaires au développement d'applications Java. Il est essentiel pour tout développeur Java qui souhaite créer des logiciels Java, que ce soit des applications de bureau, des applications web, des applications mobiles, des services web, etc.</w:t>
+        <w:t xml:space="preserve">En résumé, le JDK est un ensemble complet d'outils et de composants nécessaires au développement d'applications Java. Il est essentiel pour tout développeur Java qui souhaite créer des logiciels Java, que ce </w:t>
+      </w:r>
+      <w:proofErr w:type="gramStart"/>
+      <w:r>
+        <w:rPr>
+          <w:rFonts w:ascii="Segoe UI" w:hAnsi="Segoe UI" w:cs="Segoe UI"/>
+          <w:color w:val="0D0D0D"/>
+        </w:rPr>
+        <w:t>soit</w:t>
+      </w:r>
+      <w:proofErr w:type="gramEnd"/>
+      <w:r>
+        <w:rPr>
+          <w:rFonts w:ascii="Segoe UI" w:hAnsi="Segoe UI" w:cs="Segoe UI"/>
+          <w:color w:val="0D0D0D"/>
+        </w:rPr>
+        <w:t xml:space="preserve"> des applications de bureau, des applications web, des applications mobiles, des services web, etc.</w:t>
       </w:r>
     </w:p>
     <w:p>
@@ -3153,6 +3171,7 @@
           <w:color w:val="0D0D0D"/>
         </w:rPr>
       </w:pPr>
+      <w:proofErr w:type="gramStart"/>
       <w:r>
         <w:rPr>
           <w:rStyle w:val="CodeHTML"/>
@@ -3164,7 +3183,21 @@
           <w:szCs w:val="21"/>
           <w:bdr w:val="single" w:sz="2" w:space="0" w:color="E3E3E3" w:frame="1"/>
         </w:rPr>
-        <w:t xml:space="preserve">&lt;?xml version="1.0" </w:t>
+        <w:t>&lt;?</w:t>
+      </w:r>
+      <w:proofErr w:type="gramEnd"/>
+      <w:r>
+        <w:rPr>
+          <w:rStyle w:val="CodeHTML"/>
+          <w:rFonts w:ascii="Ubuntu Mono" w:eastAsiaTheme="majorEastAsia" w:hAnsi="Ubuntu Mono"/>
+          <w:b/>
+          <w:bCs/>
+          <w:color w:val="0D0D0D"/>
+          <w:sz w:val="21"/>
+          <w:szCs w:val="21"/>
+          <w:bdr w:val="single" w:sz="2" w:space="0" w:color="E3E3E3" w:frame="1"/>
+        </w:rPr>
+        <w:t xml:space="preserve">xml version="1.0" </w:t>
       </w:r>
       <w:proofErr w:type="spellStart"/>
       <w:r>
@@ -3236,6 +3269,7 @@
         <w:t>&lt;</w:t>
       </w:r>
       <w:proofErr w:type="spellStart"/>
+      <w:proofErr w:type="gramStart"/>
       <w:r>
         <w:rPr>
           <w:rStyle w:val="CodeHTML"/>
@@ -3250,6 +3284,7 @@
         <w:t>project</w:t>
       </w:r>
       <w:proofErr w:type="spellEnd"/>
+      <w:proofErr w:type="gramEnd"/>
       <w:r>
         <w:rPr>
           <w:rStyle w:val="CodeHTML"/>
@@ -3292,6 +3327,7 @@
         </w:rPr>
       </w:pPr>
       <w:proofErr w:type="spellStart"/>
+      <w:proofErr w:type="gramStart"/>
       <w:r>
         <w:rPr>
           <w:rStyle w:val="CodeHTML"/>
@@ -3306,6 +3342,7 @@
         <w:t>xmlns</w:t>
       </w:r>
       <w:proofErr w:type="spellEnd"/>
+      <w:proofErr w:type="gramEnd"/>
       <w:r>
         <w:rPr>
           <w:rStyle w:val="CodeHTML"/>
@@ -3376,6 +3413,7 @@
         </w:rPr>
       </w:pPr>
       <w:proofErr w:type="spellStart"/>
+      <w:proofErr w:type="gramStart"/>
       <w:r>
         <w:rPr>
           <w:rStyle w:val="CodeHTML"/>
@@ -3390,6 +3428,7 @@
         <w:t>xsi:schemaLocation</w:t>
       </w:r>
       <w:proofErr w:type="spellEnd"/>
+      <w:proofErr w:type="gramEnd"/>
       <w:r>
         <w:rPr>
           <w:rStyle w:val="CodeHTML"/>
@@ -3445,6 +3484,7 @@
         <w:t>&lt;</w:t>
       </w:r>
       <w:proofErr w:type="spellStart"/>
+      <w:proofErr w:type="gramStart"/>
       <w:r>
         <w:rPr>
           <w:rStyle w:val="CodeHTML"/>
@@ -3459,6 +3499,7 @@
         <w:t>modelVersion</w:t>
       </w:r>
       <w:proofErr w:type="spellEnd"/>
+      <w:proofErr w:type="gramEnd"/>
       <w:r>
         <w:rPr>
           <w:rStyle w:val="CodeHTML"/>
@@ -3539,7 +3580,35 @@
           <w:szCs w:val="21"/>
           <w:bdr w:val="single" w:sz="2" w:space="0" w:color="E3E3E3" w:frame="1"/>
         </w:rPr>
-        <w:t>&lt;parent&gt;</w:t>
+        <w:t>&lt;</w:t>
+      </w:r>
+      <w:proofErr w:type="gramStart"/>
+      <w:r>
+        <w:rPr>
+          <w:rStyle w:val="CodeHTML"/>
+          <w:rFonts w:ascii="Ubuntu Mono" w:eastAsiaTheme="majorEastAsia" w:hAnsi="Ubuntu Mono"/>
+          <w:b/>
+          <w:bCs/>
+          <w:color w:val="0D0D0D"/>
+          <w:sz w:val="21"/>
+          <w:szCs w:val="21"/>
+          <w:bdr w:val="single" w:sz="2" w:space="0" w:color="E3E3E3" w:frame="1"/>
+        </w:rPr>
+        <w:t>parent</w:t>
+      </w:r>
+      <w:proofErr w:type="gramEnd"/>
+      <w:r>
+        <w:rPr>
+          <w:rStyle w:val="CodeHTML"/>
+          <w:rFonts w:ascii="Ubuntu Mono" w:eastAsiaTheme="majorEastAsia" w:hAnsi="Ubuntu Mono"/>
+          <w:b/>
+          <w:bCs/>
+          <w:color w:val="0D0D0D"/>
+          <w:sz w:val="21"/>
+          <w:szCs w:val="21"/>
+          <w:bdr w:val="single" w:sz="2" w:space="0" w:color="E3E3E3" w:frame="1"/>
+        </w:rPr>
+        <w:t>&gt;</w:t>
       </w:r>
       <w:r>
         <w:rPr>
@@ -3724,6 +3793,7 @@
         <w:t>&lt;</w:t>
       </w:r>
       <w:proofErr w:type="spellStart"/>
+      <w:proofErr w:type="gramStart"/>
       <w:r>
         <w:rPr>
           <w:rStyle w:val="CodeHTML"/>
@@ -3738,6 +3808,7 @@
         <w:t>artifactId</w:t>
       </w:r>
       <w:proofErr w:type="spellEnd"/>
+      <w:proofErr w:type="gramEnd"/>
       <w:r>
         <w:rPr>
           <w:rStyle w:val="CodeHTML"/>
@@ -3846,7 +3917,35 @@
           <w:szCs w:val="21"/>
           <w:bdr w:val="single" w:sz="2" w:space="0" w:color="E3E3E3" w:frame="1"/>
         </w:rPr>
-        <w:t>&lt;version&gt;0.0.1-SNAPSHOT&lt;/version&gt;</w:t>
+        <w:t>&lt;</w:t>
+      </w:r>
+      <w:proofErr w:type="gramStart"/>
+      <w:r>
+        <w:rPr>
+          <w:rStyle w:val="CodeHTML"/>
+          <w:rFonts w:ascii="Ubuntu Mono" w:eastAsiaTheme="majorEastAsia" w:hAnsi="Ubuntu Mono"/>
+          <w:b/>
+          <w:bCs/>
+          <w:color w:val="0D0D0D"/>
+          <w:sz w:val="21"/>
+          <w:szCs w:val="21"/>
+          <w:bdr w:val="single" w:sz="2" w:space="0" w:color="E3E3E3" w:frame="1"/>
+        </w:rPr>
+        <w:t>version</w:t>
+      </w:r>
+      <w:proofErr w:type="gramEnd"/>
+      <w:r>
+        <w:rPr>
+          <w:rStyle w:val="CodeHTML"/>
+          <w:rFonts w:ascii="Ubuntu Mono" w:eastAsiaTheme="majorEastAsia" w:hAnsi="Ubuntu Mono"/>
+          <w:b/>
+          <w:bCs/>
+          <w:color w:val="0D0D0D"/>
+          <w:sz w:val="21"/>
+          <w:szCs w:val="21"/>
+          <w:bdr w:val="single" w:sz="2" w:space="0" w:color="E3E3E3" w:frame="1"/>
+        </w:rPr>
+        <w:t>&gt;0.0.1-SNAPSHOT&lt;/version&gt;</w:t>
       </w:r>
       <w:r>
         <w:rPr>
@@ -3890,6 +3989,7 @@
         <w:t>&lt;</w:t>
       </w:r>
       <w:proofErr w:type="spellStart"/>
+      <w:proofErr w:type="gramStart"/>
       <w:r>
         <w:rPr>
           <w:rStyle w:val="CodeHTML"/>
@@ -3904,6 +4004,7 @@
         <w:t>name</w:t>
       </w:r>
       <w:proofErr w:type="spellEnd"/>
+      <w:proofErr w:type="gramEnd"/>
       <w:r>
         <w:rPr>
           <w:rStyle w:val="CodeHTML"/>
@@ -4012,7 +4113,35 @@
           <w:szCs w:val="21"/>
           <w:bdr w:val="single" w:sz="2" w:space="0" w:color="E3E3E3" w:frame="1"/>
         </w:rPr>
-        <w:t>&lt;description&gt;</w:t>
+        <w:t>&lt;</w:t>
+      </w:r>
+      <w:proofErr w:type="gramStart"/>
+      <w:r>
+        <w:rPr>
+          <w:rStyle w:val="CodeHTML"/>
+          <w:rFonts w:ascii="Ubuntu Mono" w:eastAsiaTheme="majorEastAsia" w:hAnsi="Ubuntu Mono"/>
+          <w:b/>
+          <w:bCs/>
+          <w:color w:val="0D0D0D"/>
+          <w:sz w:val="21"/>
+          <w:szCs w:val="21"/>
+          <w:bdr w:val="single" w:sz="2" w:space="0" w:color="E3E3E3" w:frame="1"/>
+        </w:rPr>
+        <w:t>description</w:t>
+      </w:r>
+      <w:proofErr w:type="gramEnd"/>
+      <w:r>
+        <w:rPr>
+          <w:rStyle w:val="CodeHTML"/>
+          <w:rFonts w:ascii="Ubuntu Mono" w:eastAsiaTheme="majorEastAsia" w:hAnsi="Ubuntu Mono"/>
+          <w:b/>
+          <w:bCs/>
+          <w:color w:val="0D0D0D"/>
+          <w:sz w:val="21"/>
+          <w:szCs w:val="21"/>
+          <w:bdr w:val="single" w:sz="2" w:space="0" w:color="E3E3E3" w:frame="1"/>
+        </w:rPr>
+        <w:t>&gt;</w:t>
       </w:r>
       <w:proofErr w:type="spellStart"/>
       <w:r>
@@ -4112,6 +4241,7 @@
         <w:t>&lt;</w:t>
       </w:r>
       <w:proofErr w:type="spellStart"/>
+      <w:proofErr w:type="gramStart"/>
       <w:r>
         <w:rPr>
           <w:rStyle w:val="CodeHTML"/>
@@ -4126,6 +4256,7 @@
         <w:t>properties</w:t>
       </w:r>
       <w:proofErr w:type="spellEnd"/>
+      <w:proofErr w:type="gramEnd"/>
       <w:r>
         <w:rPr>
           <w:rStyle w:val="CodeHTML"/>
@@ -4181,6 +4312,7 @@
         <w:t>&lt;</w:t>
       </w:r>
       <w:proofErr w:type="spellStart"/>
+      <w:proofErr w:type="gramStart"/>
       <w:r>
         <w:rPr>
           <w:rStyle w:val="CodeHTML"/>
@@ -4195,6 +4327,7 @@
         <w:t>java.version</w:t>
       </w:r>
       <w:proofErr w:type="spellEnd"/>
+      <w:proofErr w:type="gramEnd"/>
       <w:r>
         <w:rPr>
           <w:rStyle w:val="CodeHTML"/>
@@ -4278,6 +4411,7 @@
         <w:t>&lt;</w:t>
       </w:r>
       <w:proofErr w:type="spellStart"/>
+      <w:proofErr w:type="gramStart"/>
       <w:r>
         <w:rPr>
           <w:rStyle w:val="CodeHTML"/>
@@ -4292,6 +4426,7 @@
         <w:t>dependencies</w:t>
       </w:r>
       <w:proofErr w:type="spellEnd"/>
+      <w:proofErr w:type="gramEnd"/>
       <w:r>
         <w:rPr>
           <w:rStyle w:val="CodeHTML"/>
@@ -4395,6 +4530,7 @@
         <w:t>&lt;</w:t>
       </w:r>
       <w:proofErr w:type="spellStart"/>
+      <w:proofErr w:type="gramStart"/>
       <w:r>
         <w:rPr>
           <w:rStyle w:val="CodeHTML"/>
@@ -4409,6 +4545,7 @@
         <w:t>build</w:t>
       </w:r>
       <w:proofErr w:type="spellEnd"/>
+      <w:proofErr w:type="gramEnd"/>
       <w:r>
         <w:rPr>
           <w:rStyle w:val="CodeHTML"/>
@@ -4461,7 +4598,35 @@
           <w:szCs w:val="21"/>
           <w:bdr w:val="single" w:sz="2" w:space="0" w:color="E3E3E3" w:frame="1"/>
         </w:rPr>
-        <w:t>&lt;plugins&gt;</w:t>
+        <w:t>&lt;</w:t>
+      </w:r>
+      <w:proofErr w:type="gramStart"/>
+      <w:r>
+        <w:rPr>
+          <w:rStyle w:val="CodeHTML"/>
+          <w:rFonts w:ascii="Ubuntu Mono" w:eastAsiaTheme="majorEastAsia" w:hAnsi="Ubuntu Mono"/>
+          <w:b/>
+          <w:bCs/>
+          <w:color w:val="0D0D0D"/>
+          <w:sz w:val="21"/>
+          <w:szCs w:val="21"/>
+          <w:bdr w:val="single" w:sz="2" w:space="0" w:color="E3E3E3" w:frame="1"/>
+        </w:rPr>
+        <w:t>plugins</w:t>
+      </w:r>
+      <w:proofErr w:type="gramEnd"/>
+      <w:r>
+        <w:rPr>
+          <w:rStyle w:val="CodeHTML"/>
+          <w:rFonts w:ascii="Ubuntu Mono" w:eastAsiaTheme="majorEastAsia" w:hAnsi="Ubuntu Mono"/>
+          <w:b/>
+          <w:bCs/>
+          <w:color w:val="0D0D0D"/>
+          <w:sz w:val="21"/>
+          <w:szCs w:val="21"/>
+          <w:bdr w:val="single" w:sz="2" w:space="0" w:color="E3E3E3" w:frame="1"/>
+        </w:rPr>
+        <w:t>&gt;</w:t>
       </w:r>
       <w:r>
         <w:rPr>
@@ -4502,7 +4667,35 @@
           <w:szCs w:val="21"/>
           <w:bdr w:val="single" w:sz="2" w:space="0" w:color="E3E3E3" w:frame="1"/>
         </w:rPr>
-        <w:t>&lt;plugin&gt;</w:t>
+        <w:t>&lt;</w:t>
+      </w:r>
+      <w:proofErr w:type="gramStart"/>
+      <w:r>
+        <w:rPr>
+          <w:rStyle w:val="CodeHTML"/>
+          <w:rFonts w:ascii="Ubuntu Mono" w:eastAsiaTheme="majorEastAsia" w:hAnsi="Ubuntu Mono"/>
+          <w:b/>
+          <w:bCs/>
+          <w:color w:val="0D0D0D"/>
+          <w:sz w:val="21"/>
+          <w:szCs w:val="21"/>
+          <w:bdr w:val="single" w:sz="2" w:space="0" w:color="E3E3E3" w:frame="1"/>
+        </w:rPr>
+        <w:t>plugin</w:t>
+      </w:r>
+      <w:proofErr w:type="gramEnd"/>
+      <w:r>
+        <w:rPr>
+          <w:rStyle w:val="CodeHTML"/>
+          <w:rFonts w:ascii="Ubuntu Mono" w:eastAsiaTheme="majorEastAsia" w:hAnsi="Ubuntu Mono"/>
+          <w:b/>
+          <w:bCs/>
+          <w:color w:val="0D0D0D"/>
+          <w:sz w:val="21"/>
+          <w:szCs w:val="21"/>
+          <w:bdr w:val="single" w:sz="2" w:space="0" w:color="E3E3E3" w:frame="1"/>
+        </w:rPr>
+        <w:t>&gt;</w:t>
       </w:r>
       <w:r>
         <w:rPr>
@@ -4532,6 +4725,7 @@
           <w:color w:val="0D0D0D"/>
         </w:rPr>
       </w:pPr>
+      <w:proofErr w:type="gramStart"/>
       <w:r>
         <w:rPr>
           <w:rStyle w:val="CodeHTML"/>
@@ -4588,6 +4782,7 @@
         <w:t>org.springframework.boot</w:t>
       </w:r>
       <w:proofErr w:type="spellEnd"/>
+      <w:proofErr w:type="gramEnd"/>
       <w:r>
         <w:rPr>
           <w:rStyle w:val="CodeHTML"/>
@@ -4671,6 +4866,7 @@
         <w:t>&lt;</w:t>
       </w:r>
       <w:proofErr w:type="spellStart"/>
+      <w:proofErr w:type="gramStart"/>
       <w:r>
         <w:rPr>
           <w:rStyle w:val="CodeHTML"/>
@@ -4685,6 +4881,7 @@
         <w:t>artifactId</w:t>
       </w:r>
       <w:proofErr w:type="spellEnd"/>
+      <w:proofErr w:type="gramEnd"/>
       <w:r>
         <w:rPr>
           <w:rStyle w:val="CodeHTML"/>
@@ -5017,6 +5214,7 @@
           <w:color w:val="0D0D0D"/>
         </w:rPr>
       </w:pPr>
+      <w:proofErr w:type="gramStart"/>
       <w:r>
         <w:rPr>
           <w:rStyle w:val="lev"/>
@@ -5024,7 +5222,17 @@
           <w:color w:val="0D0D0D"/>
           <w:bdr w:val="single" w:sz="2" w:space="0" w:color="E3E3E3" w:frame="1"/>
         </w:rPr>
-        <w:t>src/main/java :</w:t>
+        <w:t>src</w:t>
+      </w:r>
+      <w:proofErr w:type="gramEnd"/>
+      <w:r>
+        <w:rPr>
+          <w:rStyle w:val="lev"/>
+          <w:rFonts w:ascii="Segoe UI" w:eastAsiaTheme="majorEastAsia" w:hAnsi="Segoe UI" w:cs="Segoe UI"/>
+          <w:color w:val="0D0D0D"/>
+          <w:bdr w:val="single" w:sz="2" w:space="0" w:color="E3E3E3" w:frame="1"/>
+        </w:rPr>
+        <w:t>/main/java :</w:t>
       </w:r>
       <w:r>
         <w:rPr>
@@ -5054,6 +5262,7 @@
           <w:color w:val="0D0D0D"/>
         </w:rPr>
       </w:pPr>
+      <w:proofErr w:type="gramStart"/>
       <w:r>
         <w:rPr>
           <w:rStyle w:val="lev"/>
@@ -5061,7 +5270,17 @@
           <w:color w:val="0D0D0D"/>
           <w:bdr w:val="single" w:sz="2" w:space="0" w:color="E3E3E3" w:frame="1"/>
         </w:rPr>
-        <w:t>src/main/</w:t>
+        <w:t>src</w:t>
+      </w:r>
+      <w:proofErr w:type="gramEnd"/>
+      <w:r>
+        <w:rPr>
+          <w:rStyle w:val="lev"/>
+          <w:rFonts w:ascii="Segoe UI" w:eastAsiaTheme="majorEastAsia" w:hAnsi="Segoe UI" w:cs="Segoe UI"/>
+          <w:color w:val="0D0D0D"/>
+          <w:bdr w:val="single" w:sz="2" w:space="0" w:color="E3E3E3" w:frame="1"/>
+        </w:rPr>
+        <w:t>/main/</w:t>
       </w:r>
       <w:proofErr w:type="spellStart"/>
       <w:r>
@@ -5143,6 +5362,7 @@
           <w:color w:val="0D0D0D"/>
         </w:rPr>
       </w:pPr>
+      <w:proofErr w:type="gramStart"/>
       <w:r>
         <w:rPr>
           <w:rStyle w:val="lev"/>
@@ -5150,7 +5370,17 @@
           <w:color w:val="0D0D0D"/>
           <w:bdr w:val="single" w:sz="2" w:space="0" w:color="E3E3E3" w:frame="1"/>
         </w:rPr>
-        <w:t>src/test :</w:t>
+        <w:t>src</w:t>
+      </w:r>
+      <w:proofErr w:type="gramEnd"/>
+      <w:r>
+        <w:rPr>
+          <w:rStyle w:val="lev"/>
+          <w:rFonts w:ascii="Segoe UI" w:eastAsiaTheme="majorEastAsia" w:hAnsi="Segoe UI" w:cs="Segoe UI"/>
+          <w:color w:val="0D0D0D"/>
+          <w:bdr w:val="single" w:sz="2" w:space="0" w:color="E3E3E3" w:frame="1"/>
+        </w:rPr>
+        <w:t>/test :</w:t>
       </w:r>
       <w:r>
         <w:rPr>
@@ -5218,6 +5448,7 @@
         </w:rPr>
       </w:pPr>
       <w:proofErr w:type="spellStart"/>
+      <w:proofErr w:type="gramStart"/>
       <w:r>
         <w:rPr>
           <w:rStyle w:val="lev"/>
@@ -5228,6 +5459,7 @@
         <w:t>target</w:t>
       </w:r>
       <w:proofErr w:type="spellEnd"/>
+      <w:proofErr w:type="gramEnd"/>
       <w:r>
         <w:rPr>
           <w:rStyle w:val="lev"/>
@@ -5394,6 +5626,7 @@
         <w:t xml:space="preserve">package </w:t>
       </w:r>
       <w:proofErr w:type="spellStart"/>
+      <w:proofErr w:type="gramStart"/>
       <w:r>
         <w:rPr>
           <w:color w:val="BCBEC4"/>
@@ -5402,6 +5635,7 @@
         <w:t>com.houssam</w:t>
       </w:r>
       <w:proofErr w:type="spellEnd"/>
+      <w:proofErr w:type="gramEnd"/>
       <w:r>
         <w:rPr>
           <w:color w:val="BCBEC4"/>
@@ -5737,13 +5971,23 @@
           <w:shd w:val="clear" w:color="auto" w:fill="FFFFFF"/>
         </w:rPr>
       </w:pPr>
+      <w:proofErr w:type="gramStart"/>
       <w:r>
         <w:rPr>
           <w:rFonts w:ascii="Segoe UI" w:hAnsi="Segoe UI" w:cs="Segoe UI"/>
           <w:color w:val="0D0D0D"/>
           <w:shd w:val="clear" w:color="auto" w:fill="FFFFFF"/>
         </w:rPr>
-        <w:t xml:space="preserve">ce code est un point d'entrée typique d'une application Spring Boot. Il utilise l'annotation </w:t>
+        <w:t>ce</w:t>
+      </w:r>
+      <w:proofErr w:type="gramEnd"/>
+      <w:r>
+        <w:rPr>
+          <w:rFonts w:ascii="Segoe UI" w:hAnsi="Segoe UI" w:cs="Segoe UI"/>
+          <w:color w:val="0D0D0D"/>
+          <w:shd w:val="clear" w:color="auto" w:fill="FFFFFF"/>
+        </w:rPr>
+        <w:t xml:space="preserve"> code est un point d'entrée typique d'une application Spring Boot. Il utilise l'annotation </w:t>
       </w:r>
       <w:r>
         <w:rPr>
@@ -5768,6 +6012,7 @@
         <w:t xml:space="preserve"> pour activer la configuration automatique et démarrer l'application en utilisant </w:t>
       </w:r>
       <w:proofErr w:type="spellStart"/>
+      <w:proofErr w:type="gramStart"/>
       <w:r>
         <w:rPr>
           <w:rStyle w:val="CodeHTML"/>
@@ -5795,7 +6040,22 @@
           <w:bdr w:val="single" w:sz="2" w:space="0" w:color="E3E3E3" w:frame="1"/>
           <w:shd w:val="clear" w:color="auto" w:fill="FFFFFF"/>
         </w:rPr>
-        <w:t>()</w:t>
+        <w:t>(</w:t>
+      </w:r>
+      <w:proofErr w:type="gramEnd"/>
+      <w:r>
+        <w:rPr>
+          <w:rStyle w:val="CodeHTML"/>
+          <w:rFonts w:ascii="Ubuntu Mono" w:eastAsiaTheme="majorEastAsia" w:hAnsi="Ubuntu Mono"/>
+          <w:b/>
+          <w:bCs/>
+          <w:color w:val="0D0D0D"/>
+          <w:sz w:val="21"/>
+          <w:szCs w:val="21"/>
+          <w:bdr w:val="single" w:sz="2" w:space="0" w:color="E3E3E3" w:frame="1"/>
+          <w:shd w:val="clear" w:color="auto" w:fill="FFFFFF"/>
+        </w:rPr>
+        <w:t>)</w:t>
       </w:r>
       <w:r>
         <w:rPr>
@@ -7137,6 +7397,7 @@
           <w:szCs w:val="36"/>
         </w:rPr>
       </w:pPr>
+      <w:proofErr w:type="gramStart"/>
       <w:r>
         <w:rPr>
           <w:b/>
@@ -7147,6 +7408,7 @@
         </w:rPr>
         <w:t>class</w:t>
       </w:r>
+      <w:proofErr w:type="gramEnd"/>
     </w:p>
     <w:p>
       <w:pPr>
@@ -8155,6 +8417,7 @@
         <w:t xml:space="preserve">, les méthodes </w:t>
       </w:r>
       <w:proofErr w:type="spellStart"/>
+      <w:proofErr w:type="gramStart"/>
       <w:r>
         <w:rPr>
           <w:rFonts w:ascii="Ubuntu Mono" w:eastAsia="Times New Roman" w:hAnsi="Ubuntu Mono" w:cs="Courier New"/>
@@ -8180,7 +8443,21 @@
           <w:bdr w:val="single" w:sz="2" w:space="0" w:color="E3E3E3" w:frame="1"/>
           <w:lang w:eastAsia="fr-FR"/>
         </w:rPr>
-        <w:t>()</w:t>
+        <w:t>(</w:t>
+      </w:r>
+      <w:proofErr w:type="gramEnd"/>
+      <w:r>
+        <w:rPr>
+          <w:rFonts w:ascii="Ubuntu Mono" w:eastAsia="Times New Roman" w:hAnsi="Ubuntu Mono" w:cs="Courier New"/>
+          <w:b/>
+          <w:bCs/>
+          <w:color w:val="0D0D0D"/>
+          <w:sz w:val="21"/>
+          <w:szCs w:val="21"/>
+          <w:bdr w:val="single" w:sz="2" w:space="0" w:color="E3E3E3" w:frame="1"/>
+          <w:lang w:eastAsia="fr-FR"/>
+        </w:rPr>
+        <w:t>)</w:t>
       </w:r>
       <w:r>
         <w:rPr>
@@ -8302,6 +8579,7 @@
         </w:rPr>
       </w:pPr>
       <w:proofErr w:type="spellStart"/>
+      <w:proofErr w:type="gramStart"/>
       <w:r>
         <w:rPr>
           <w:rFonts w:ascii="Ubuntu Mono" w:eastAsia="Times New Roman" w:hAnsi="Ubuntu Mono" w:cs="Courier New"/>
@@ -8327,7 +8605,21 @@
           <w:bdr w:val="single" w:sz="2" w:space="0" w:color="E3E3E3" w:frame="1"/>
           <w:lang w:eastAsia="fr-FR"/>
         </w:rPr>
-        <w:t>()</w:t>
+        <w:t>(</w:t>
+      </w:r>
+      <w:proofErr w:type="gramEnd"/>
+      <w:r>
+        <w:rPr>
+          <w:rFonts w:ascii="Ubuntu Mono" w:eastAsia="Times New Roman" w:hAnsi="Ubuntu Mono" w:cs="Courier New"/>
+          <w:b/>
+          <w:bCs/>
+          <w:color w:val="0D0D0D"/>
+          <w:sz w:val="21"/>
+          <w:szCs w:val="21"/>
+          <w:bdr w:val="single" w:sz="2" w:space="0" w:color="E3E3E3" w:frame="1"/>
+          <w:lang w:eastAsia="fr-FR"/>
+        </w:rPr>
+        <w:t>)</w:t>
       </w:r>
       <w:r>
         <w:rPr>
@@ -8457,6 +8749,7 @@
         <w:t xml:space="preserve">Dans le contexte de cet exemple, </w:t>
       </w:r>
       <w:proofErr w:type="spellStart"/>
+      <w:proofErr w:type="gramStart"/>
       <w:r>
         <w:rPr>
           <w:rFonts w:ascii="Ubuntu Mono" w:eastAsia="Times New Roman" w:hAnsi="Ubuntu Mono" w:cs="Courier New"/>
@@ -8482,7 +8775,21 @@
           <w:bdr w:val="single" w:sz="2" w:space="0" w:color="E3E3E3" w:frame="1"/>
           <w:lang w:eastAsia="fr-FR"/>
         </w:rPr>
-        <w:t>()</w:t>
+        <w:t>(</w:t>
+      </w:r>
+      <w:proofErr w:type="gramEnd"/>
+      <w:r>
+        <w:rPr>
+          <w:rFonts w:ascii="Ubuntu Mono" w:eastAsia="Times New Roman" w:hAnsi="Ubuntu Mono" w:cs="Courier New"/>
+          <w:b/>
+          <w:bCs/>
+          <w:color w:val="0D0D0D"/>
+          <w:sz w:val="21"/>
+          <w:szCs w:val="21"/>
+          <w:bdr w:val="single" w:sz="2" w:space="0" w:color="E3E3E3" w:frame="1"/>
+          <w:lang w:eastAsia="fr-FR"/>
+        </w:rPr>
+        <w:t>)</w:t>
       </w:r>
       <w:r>
         <w:rPr>
@@ -8541,6 +8848,7 @@
         </w:rPr>
       </w:pPr>
       <w:proofErr w:type="spellStart"/>
+      <w:proofErr w:type="gramStart"/>
       <w:r>
         <w:rPr>
           <w:rFonts w:ascii="Ubuntu Mono" w:eastAsia="Times New Roman" w:hAnsi="Ubuntu Mono" w:cs="Courier New"/>
@@ -8566,7 +8874,21 @@
           <w:bdr w:val="single" w:sz="2" w:space="0" w:color="E3E3E3" w:frame="1"/>
           <w:lang w:eastAsia="fr-FR"/>
         </w:rPr>
-        <w:t>()</w:t>
+        <w:t>(</w:t>
+      </w:r>
+      <w:proofErr w:type="gramEnd"/>
+      <w:r>
+        <w:rPr>
+          <w:rFonts w:ascii="Ubuntu Mono" w:eastAsia="Times New Roman" w:hAnsi="Ubuntu Mono" w:cs="Courier New"/>
+          <w:b/>
+          <w:bCs/>
+          <w:color w:val="0D0D0D"/>
+          <w:sz w:val="21"/>
+          <w:szCs w:val="21"/>
+          <w:bdr w:val="single" w:sz="2" w:space="0" w:color="E3E3E3" w:frame="1"/>
+          <w:lang w:eastAsia="fr-FR"/>
+        </w:rPr>
+        <w:t>)</w:t>
       </w:r>
       <w:r>
         <w:rPr>
@@ -8694,6 +9016,7 @@
         <w:t xml:space="preserve">Dans le contexte de cet exemple, </w:t>
       </w:r>
       <w:proofErr w:type="spellStart"/>
+      <w:proofErr w:type="gramStart"/>
       <w:r>
         <w:rPr>
           <w:rFonts w:ascii="Ubuntu Mono" w:eastAsia="Times New Roman" w:hAnsi="Ubuntu Mono" w:cs="Courier New"/>
@@ -8719,7 +9042,21 @@
           <w:bdr w:val="single" w:sz="2" w:space="0" w:color="E3E3E3" w:frame="1"/>
           <w:lang w:eastAsia="fr-FR"/>
         </w:rPr>
-        <w:t>()</w:t>
+        <w:t>(</w:t>
+      </w:r>
+      <w:proofErr w:type="gramEnd"/>
+      <w:r>
+        <w:rPr>
+          <w:rFonts w:ascii="Ubuntu Mono" w:eastAsia="Times New Roman" w:hAnsi="Ubuntu Mono" w:cs="Courier New"/>
+          <w:b/>
+          <w:bCs/>
+          <w:color w:val="0D0D0D"/>
+          <w:sz w:val="21"/>
+          <w:szCs w:val="21"/>
+          <w:bdr w:val="single" w:sz="2" w:space="0" w:color="E3E3E3" w:frame="1"/>
+          <w:lang w:eastAsia="fr-FR"/>
+        </w:rPr>
+        <w:t>)</w:t>
       </w:r>
       <w:r>
         <w:rPr>
@@ -9220,11 +9557,19 @@
           <w:color w:val="BCBEC4"/>
         </w:rPr>
       </w:pPr>
+      <w:proofErr w:type="gramStart"/>
       <w:r>
         <w:rPr>
           <w:color w:val="CF8E6D"/>
         </w:rPr>
-        <w:t xml:space="preserve">public class </w:t>
+        <w:t>public</w:t>
+      </w:r>
+      <w:proofErr w:type="gramEnd"/>
+      <w:r>
+        <w:rPr>
+          <w:color w:val="CF8E6D"/>
+        </w:rPr>
+        <w:t xml:space="preserve"> class </w:t>
       </w:r>
       <w:r>
         <w:rPr>
@@ -10776,6 +11121,7 @@
         <w:t>/</w:t>
       </w:r>
       <w:proofErr w:type="spellStart"/>
+      <w:proofErr w:type="gramStart"/>
       <w:r>
         <w:rPr>
           <w:rStyle w:val="CodeHTML"/>
@@ -10787,7 +11133,21 @@
           <w:szCs w:val="21"/>
           <w:bdr w:val="single" w:sz="2" w:space="0" w:color="E3E3E3" w:frame="1"/>
         </w:rPr>
-        <w:t>utilisateurs?version</w:t>
+        <w:t>utilisateurs?</w:t>
+      </w:r>
+      <w:proofErr w:type="gramEnd"/>
+      <w:r>
+        <w:rPr>
+          <w:rStyle w:val="CodeHTML"/>
+          <w:rFonts w:ascii="Ubuntu Mono" w:eastAsiaTheme="majorEastAsia" w:hAnsi="Ubuntu Mono"/>
+          <w:b/>
+          <w:bCs/>
+          <w:color w:val="0D0D0D"/>
+          <w:sz w:val="21"/>
+          <w:szCs w:val="21"/>
+          <w:bdr w:val="single" w:sz="2" w:space="0" w:color="E3E3E3" w:frame="1"/>
+        </w:rPr>
+        <w:t>version</w:t>
       </w:r>
       <w:proofErr w:type="spellEnd"/>
       <w:r>
@@ -11307,6 +11667,7 @@
         <w:t>Des méthodes de getters pour accéder aux champs (</w:t>
       </w:r>
       <w:proofErr w:type="spellStart"/>
+      <w:proofErr w:type="gramStart"/>
       <w:r>
         <w:rPr>
           <w:rFonts w:ascii="Ubuntu Mono" w:eastAsia="Times New Roman" w:hAnsi="Ubuntu Mono" w:cs="Courier New"/>
@@ -11332,7 +11693,21 @@
           <w:bdr w:val="single" w:sz="2" w:space="0" w:color="E3E3E3" w:frame="1"/>
           <w:lang w:eastAsia="fr-FR"/>
         </w:rPr>
-        <w:t>()</w:t>
+        <w:t>(</w:t>
+      </w:r>
+      <w:proofErr w:type="gramEnd"/>
+      <w:r>
+        <w:rPr>
+          <w:rFonts w:ascii="Ubuntu Mono" w:eastAsia="Times New Roman" w:hAnsi="Ubuntu Mono" w:cs="Courier New"/>
+          <w:b/>
+          <w:bCs/>
+          <w:color w:val="0D0D0D"/>
+          <w:sz w:val="21"/>
+          <w:szCs w:val="21"/>
+          <w:bdr w:val="single" w:sz="2" w:space="0" w:color="E3E3E3" w:frame="1"/>
+          <w:lang w:eastAsia="fr-FR"/>
+        </w:rPr>
+        <w:t>)</w:t>
       </w:r>
       <w:r>
         <w:rPr>
@@ -16103,7 +16478,6 @@
           <w:szCs w:val="50"/>
         </w:rPr>
       </w:pPr>
-      <w:proofErr w:type="spellStart"/>
       <w:r>
         <w:rPr>
           <w:b/>
@@ -16112,9 +16486,8 @@
           <w:sz w:val="50"/>
           <w:szCs w:val="50"/>
         </w:rPr>
-        <w:t>Databases</w:t>
-      </w:r>
-      <w:proofErr w:type="spellEnd"/>
+        <w:t>J</w:t>
+      </w:r>
       <w:r>
         <w:rPr>
           <w:b/>
@@ -16123,10 +16496,179 @@
           <w:sz w:val="50"/>
           <w:szCs w:val="50"/>
         </w:rPr>
-        <w:t xml:space="preserve"> &amp;&amp; </w:t>
-      </w:r>
-      <w:proofErr w:type="spellStart"/>
-      <w:r>
+        <w:t>ava Bean Validation</w:t>
+      </w:r>
+    </w:p>
+    <w:p>
+      <w:pPr>
+        <w:pBdr>
+          <w:top w:val="single" w:sz="2" w:space="0" w:color="E3E3E3"/>
+          <w:left w:val="single" w:sz="2" w:space="0" w:color="E3E3E3"/>
+          <w:bottom w:val="single" w:sz="2" w:space="0" w:color="E3E3E3"/>
+          <w:right w:val="single" w:sz="2" w:space="0" w:color="E3E3E3"/>
+        </w:pBdr>
+        <w:shd w:val="clear" w:color="auto" w:fill="FFFFFF"/>
+        <w:spacing w:after="300" w:line="240" w:lineRule="auto"/>
+        <w:rPr>
+          <w:rFonts w:ascii="Segoe UI" w:eastAsia="Times New Roman" w:hAnsi="Segoe UI" w:cs="Segoe UI"/>
+          <w:color w:val="0D0D0D"/>
+          <w:sz w:val="24"/>
+          <w:szCs w:val="24"/>
+          <w:lang w:eastAsia="fr-FR"/>
+        </w:rPr>
+      </w:pPr>
+      <w:r>
+        <w:rPr>
+          <w:rFonts w:ascii="Segoe UI" w:eastAsia="Times New Roman" w:hAnsi="Segoe UI" w:cs="Segoe UI"/>
+          <w:color w:val="0D0D0D"/>
+          <w:sz w:val="24"/>
+          <w:szCs w:val="24"/>
+          <w:lang w:eastAsia="fr-FR"/>
+        </w:rPr>
+        <w:t xml:space="preserve">En Spring Boot, vous pouvez facilement intégrer la validation des </w:t>
+      </w:r>
+      <w:proofErr w:type="spellStart"/>
+      <w:r>
+        <w:rPr>
+          <w:rFonts w:ascii="Segoe UI" w:eastAsia="Times New Roman" w:hAnsi="Segoe UI" w:cs="Segoe UI"/>
+          <w:color w:val="0D0D0D"/>
+          <w:sz w:val="24"/>
+          <w:szCs w:val="24"/>
+          <w:lang w:eastAsia="fr-FR"/>
+        </w:rPr>
+        <w:t>beans</w:t>
+      </w:r>
+      <w:proofErr w:type="spellEnd"/>
+      <w:r>
+        <w:rPr>
+          <w:rFonts w:ascii="Segoe UI" w:eastAsia="Times New Roman" w:hAnsi="Segoe UI" w:cs="Segoe UI"/>
+          <w:color w:val="0D0D0D"/>
+          <w:sz w:val="24"/>
+          <w:szCs w:val="24"/>
+          <w:lang w:eastAsia="fr-FR"/>
+        </w:rPr>
+        <w:t xml:space="preserve"> Java en utilisant l'API de validation de Bean Validation, qui est une spécification standard pour la validation des objets en Java. Voici comment procéder :</w:t>
+      </w:r>
+    </w:p>
+    <w:p>
+      <w:pPr>
+        <w:numPr>
+          <w:ilvl w:val="0"/>
+          <w:numId w:val="44"/>
+        </w:numPr>
+        <w:pBdr>
+          <w:top w:val="single" w:sz="2" w:space="0" w:color="E3E3E3"/>
+          <w:left w:val="single" w:sz="2" w:space="5" w:color="E3E3E3"/>
+          <w:bottom w:val="single" w:sz="2" w:space="0" w:color="E3E3E3"/>
+          <w:right w:val="single" w:sz="2" w:space="0" w:color="E3E3E3"/>
+        </w:pBdr>
+        <w:shd w:val="clear" w:color="auto" w:fill="FFFFFF"/>
+        <w:spacing w:after="0" w:line="240" w:lineRule="auto"/>
+        <w:rPr>
+          <w:rFonts w:ascii="Segoe UI" w:eastAsia="Times New Roman" w:hAnsi="Segoe UI" w:cs="Segoe UI"/>
+          <w:color w:val="0D0D0D"/>
+          <w:sz w:val="24"/>
+          <w:szCs w:val="24"/>
+          <w:lang w:eastAsia="fr-FR"/>
+        </w:rPr>
+      </w:pPr>
+      <w:r>
+        <w:rPr>
+          <w:rFonts w:ascii="Segoe UI" w:eastAsia="Times New Roman" w:hAnsi="Segoe UI" w:cs="Segoe UI"/>
+          <w:b/>
+          <w:bCs/>
+          <w:color w:val="0D0D0D"/>
+          <w:sz w:val="24"/>
+          <w:szCs w:val="24"/>
+          <w:bdr w:val="single" w:sz="2" w:space="0" w:color="E3E3E3" w:frame="1"/>
+          <w:lang w:eastAsia="fr-FR"/>
+        </w:rPr>
+        <w:t>Ajouter les dépendances</w:t>
+      </w:r>
+      <w:r>
+        <w:rPr>
+          <w:rFonts w:ascii="Segoe UI" w:eastAsia="Times New Roman" w:hAnsi="Segoe UI" w:cs="Segoe UI"/>
+          <w:color w:val="0D0D0D"/>
+          <w:sz w:val="24"/>
+          <w:szCs w:val="24"/>
+          <w:lang w:eastAsia="fr-FR"/>
+        </w:rPr>
+        <w:t xml:space="preserve"> : Assurez-vous que votre projet inclut les dépendances nécessaires pour la validation des </w:t>
+      </w:r>
+      <w:proofErr w:type="spellStart"/>
+      <w:r>
+        <w:rPr>
+          <w:rFonts w:ascii="Segoe UI" w:eastAsia="Times New Roman" w:hAnsi="Segoe UI" w:cs="Segoe UI"/>
+          <w:color w:val="0D0D0D"/>
+          <w:sz w:val="24"/>
+          <w:szCs w:val="24"/>
+          <w:lang w:eastAsia="fr-FR"/>
+        </w:rPr>
+        <w:t>beans</w:t>
+      </w:r>
+      <w:proofErr w:type="spellEnd"/>
+      <w:r>
+        <w:rPr>
+          <w:rFonts w:ascii="Segoe UI" w:eastAsia="Times New Roman" w:hAnsi="Segoe UI" w:cs="Segoe UI"/>
+          <w:color w:val="0D0D0D"/>
+          <w:sz w:val="24"/>
+          <w:szCs w:val="24"/>
+          <w:lang w:eastAsia="fr-FR"/>
+        </w:rPr>
+        <w:t xml:space="preserve"> Java. Cela inclut </w:t>
+      </w:r>
+      <w:r>
+        <w:rPr>
+          <w:rFonts w:ascii="Segoe UI" w:eastAsia="Times New Roman" w:hAnsi="Segoe UI" w:cs="Segoe UI"/>
+          <w:color w:val="0D0D0D"/>
+          <w:sz w:val="24"/>
+          <w:szCs w:val="24"/>
+          <w:lang w:eastAsia="fr-FR"/>
+        </w:rPr>
+        <w:lastRenderedPageBreak/>
+        <w:t xml:space="preserve">généralement la dépendance </w:t>
+      </w:r>
+      <w:proofErr w:type="spellStart"/>
+      <w:r>
+        <w:rPr>
+          <w:rFonts w:ascii="Ubuntu Mono" w:eastAsia="Times New Roman" w:hAnsi="Ubuntu Mono" w:cs="Courier New"/>
+          <w:b/>
+          <w:bCs/>
+          <w:color w:val="0D0D0D"/>
+          <w:sz w:val="21"/>
+          <w:szCs w:val="21"/>
+          <w:bdr w:val="single" w:sz="2" w:space="0" w:color="E3E3E3" w:frame="1"/>
+          <w:lang w:eastAsia="fr-FR"/>
+        </w:rPr>
+        <w:t>spring</w:t>
+      </w:r>
+      <w:proofErr w:type="spellEnd"/>
+      <w:r>
+        <w:rPr>
+          <w:rFonts w:ascii="Ubuntu Mono" w:eastAsia="Times New Roman" w:hAnsi="Ubuntu Mono" w:cs="Courier New"/>
+          <w:b/>
+          <w:bCs/>
+          <w:color w:val="0D0D0D"/>
+          <w:sz w:val="21"/>
+          <w:szCs w:val="21"/>
+          <w:bdr w:val="single" w:sz="2" w:space="0" w:color="E3E3E3" w:frame="1"/>
+          <w:lang w:eastAsia="fr-FR"/>
+        </w:rPr>
+        <w:t>-boot-starter-validation</w:t>
+      </w:r>
+      <w:r>
+        <w:rPr>
+          <w:rFonts w:ascii="Segoe UI" w:eastAsia="Times New Roman" w:hAnsi="Segoe UI" w:cs="Segoe UI"/>
+          <w:color w:val="0D0D0D"/>
+          <w:sz w:val="24"/>
+          <w:szCs w:val="24"/>
+          <w:lang w:eastAsia="fr-FR"/>
+        </w:rPr>
+        <w:t>, qui est généralement incluse par défaut dans les projets Spring Boot :</w:t>
+      </w:r>
+    </w:p>
+    <w:p>
+      <w:pPr>
         <w:rPr>
           <w:b/>
           <w:bCs/>
@@ -16134,9 +16676,7 @@
           <w:sz w:val="50"/>
           <w:szCs w:val="50"/>
         </w:rPr>
-        <w:t>spring</w:t>
-      </w:r>
-      <w:proofErr w:type="spellEnd"/>
+      </w:pPr>
       <w:r>
         <w:rPr>
           <w:b/>
@@ -16145,8 +16685,585 @@
           <w:sz w:val="50"/>
           <w:szCs w:val="50"/>
         </w:rPr>
+        <w:drawing>
+          <wp:inline distT="0" distB="0" distL="0" distR="0" wp14:anchorId="4361C9DB" wp14:editId="1989AF47">
+            <wp:extent cx="5410955" cy="1619476"/>
+            <wp:effectExtent l="0" t="0" r="0" b="0"/>
+            <wp:docPr id="311285186" name="Image 1" descr="Une image contenant texte, capture d’écran, Police&#10;&#10;Description générée automatiquement"/>
+            <wp:cNvGraphicFramePr>
+              <a:graphicFrameLocks xmlns:a="http://schemas.openxmlformats.org/drawingml/2006/main" noChangeAspect="1"/>
+            </wp:cNvGraphicFramePr>
+            <a:graphic xmlns:a="http://schemas.openxmlformats.org/drawingml/2006/main">
+              <a:graphicData uri="http://schemas.openxmlformats.org/drawingml/2006/picture">
+                <pic:pic xmlns:pic="http://schemas.openxmlformats.org/drawingml/2006/picture">
+                  <pic:nvPicPr>
+                    <pic:cNvPr id="311285186" name="Image 1" descr="Une image contenant texte, capture d’écran, Police&#10;&#10;Description générée automatiquement"/>
+                    <pic:cNvPicPr/>
+                  </pic:nvPicPr>
+                  <pic:blipFill>
+                    <a:blip r:embed="rId24"/>
+                    <a:stretch>
+                      <a:fillRect/>
+                    </a:stretch>
+                  </pic:blipFill>
+                  <pic:spPr>
+                    <a:xfrm>
+                      <a:off x="0" y="0"/>
+                      <a:ext cx="5410955" cy="1619476"/>
+                    </a:xfrm>
+                    <a:prstGeom prst="rect">
+                      <a:avLst/>
+                    </a:prstGeom>
+                  </pic:spPr>
+                </pic:pic>
+              </a:graphicData>
+            </a:graphic>
+          </wp:inline>
+        </w:drawing>
+      </w:r>
+    </w:p>
+    <w:p>
+      <w:pPr>
+        <w:rPr>
+          <w:rFonts w:ascii="Segoe UI" w:hAnsi="Segoe UI" w:cs="Segoe UI"/>
+          <w:color w:val="0D0D0D"/>
+          <w:shd w:val="clear" w:color="auto" w:fill="FFFFFF"/>
+        </w:rPr>
+      </w:pPr>
+      <w:r>
+        <w:rPr>
+          <w:rStyle w:val="lev"/>
+          <w:rFonts w:ascii="Segoe UI" w:hAnsi="Segoe UI" w:cs="Segoe UI"/>
+          <w:color w:val="0D0D0D"/>
+          <w:bdr w:val="single" w:sz="2" w:space="0" w:color="E3E3E3" w:frame="1"/>
+          <w:shd w:val="clear" w:color="auto" w:fill="FFFFFF"/>
+        </w:rPr>
+        <w:t xml:space="preserve">Annoter vos </w:t>
+      </w:r>
+      <w:proofErr w:type="spellStart"/>
+      <w:r>
+        <w:rPr>
+          <w:rStyle w:val="lev"/>
+          <w:rFonts w:ascii="Segoe UI" w:hAnsi="Segoe UI" w:cs="Segoe UI"/>
+          <w:color w:val="0D0D0D"/>
+          <w:bdr w:val="single" w:sz="2" w:space="0" w:color="E3E3E3" w:frame="1"/>
+          <w:shd w:val="clear" w:color="auto" w:fill="FFFFFF"/>
+        </w:rPr>
+        <w:t>beans</w:t>
+      </w:r>
+      <w:proofErr w:type="spellEnd"/>
+      <w:r>
+        <w:rPr>
+          <w:rFonts w:ascii="Segoe UI" w:hAnsi="Segoe UI" w:cs="Segoe UI"/>
+          <w:color w:val="0D0D0D"/>
+          <w:shd w:val="clear" w:color="auto" w:fill="FFFFFF"/>
+        </w:rPr>
+        <w:t xml:space="preserve"> : Annotez les champs de vos classes de modèle avec les annotations de validation de Bean Validation telles que </w:t>
+      </w:r>
+      <w:r>
+        <w:rPr>
+          <w:rStyle w:val="CodeHTML"/>
+          <w:rFonts w:ascii="Ubuntu Mono" w:eastAsiaTheme="majorEastAsia" w:hAnsi="Ubuntu Mono"/>
+          <w:b/>
+          <w:bCs/>
+          <w:color w:val="0D0D0D"/>
+          <w:sz w:val="21"/>
+          <w:szCs w:val="21"/>
+          <w:bdr w:val="single" w:sz="2" w:space="0" w:color="E3E3E3" w:frame="1"/>
+          <w:shd w:val="clear" w:color="auto" w:fill="FFFFFF"/>
+        </w:rPr>
+        <w:t>@NotNull</w:t>
+      </w:r>
+      <w:r>
+        <w:rPr>
+          <w:rFonts w:ascii="Segoe UI" w:hAnsi="Segoe UI" w:cs="Segoe UI"/>
+          <w:color w:val="0D0D0D"/>
+          <w:shd w:val="clear" w:color="auto" w:fill="FFFFFF"/>
+        </w:rPr>
+        <w:t xml:space="preserve">, </w:t>
+      </w:r>
+      <w:r>
+        <w:rPr>
+          <w:rStyle w:val="CodeHTML"/>
+          <w:rFonts w:ascii="Ubuntu Mono" w:eastAsiaTheme="majorEastAsia" w:hAnsi="Ubuntu Mono"/>
+          <w:b/>
+          <w:bCs/>
+          <w:color w:val="0D0D0D"/>
+          <w:sz w:val="21"/>
+          <w:szCs w:val="21"/>
+          <w:bdr w:val="single" w:sz="2" w:space="0" w:color="E3E3E3" w:frame="1"/>
+          <w:shd w:val="clear" w:color="auto" w:fill="FFFFFF"/>
+        </w:rPr>
+        <w:t>@Size</w:t>
+      </w:r>
+      <w:r>
+        <w:rPr>
+          <w:rFonts w:ascii="Segoe UI" w:hAnsi="Segoe UI" w:cs="Segoe UI"/>
+          <w:color w:val="0D0D0D"/>
+          <w:shd w:val="clear" w:color="auto" w:fill="FFFFFF"/>
+        </w:rPr>
+        <w:t xml:space="preserve">, </w:t>
+      </w:r>
+      <w:r>
+        <w:rPr>
+          <w:rStyle w:val="CodeHTML"/>
+          <w:rFonts w:ascii="Ubuntu Mono" w:eastAsiaTheme="majorEastAsia" w:hAnsi="Ubuntu Mono"/>
+          <w:b/>
+          <w:bCs/>
+          <w:color w:val="0D0D0D"/>
+          <w:sz w:val="21"/>
+          <w:szCs w:val="21"/>
+          <w:bdr w:val="single" w:sz="2" w:space="0" w:color="E3E3E3" w:frame="1"/>
+          <w:shd w:val="clear" w:color="auto" w:fill="FFFFFF"/>
+        </w:rPr>
+        <w:t>@</w:t>
+      </w:r>
+      <w:proofErr w:type="gramStart"/>
+      <w:r>
+        <w:rPr>
+          <w:rStyle w:val="CodeHTML"/>
+          <w:rFonts w:ascii="Ubuntu Mono" w:eastAsiaTheme="majorEastAsia" w:hAnsi="Ubuntu Mono"/>
+          <w:b/>
+          <w:bCs/>
+          <w:color w:val="0D0D0D"/>
+          <w:sz w:val="21"/>
+          <w:szCs w:val="21"/>
+          <w:bdr w:val="single" w:sz="2" w:space="0" w:color="E3E3E3" w:frame="1"/>
+          <w:shd w:val="clear" w:color="auto" w:fill="FFFFFF"/>
+        </w:rPr>
+        <w:t>Email</w:t>
+      </w:r>
+      <w:proofErr w:type="gramEnd"/>
+      <w:r>
+        <w:rPr>
+          <w:rFonts w:ascii="Segoe UI" w:hAnsi="Segoe UI" w:cs="Segoe UI"/>
+          <w:color w:val="0D0D0D"/>
+          <w:shd w:val="clear" w:color="auto" w:fill="FFFFFF"/>
+        </w:rPr>
+        <w:t>, etc., pour définir les règles de validation :</w:t>
+      </w:r>
+    </w:p>
+    <w:p>
+      <w:pPr>
+        <w:rPr>
+          <w:b/>
+          <w:bCs/>
+          <w:color w:val="FF0000"/>
+          <w:sz w:val="50"/>
+          <w:szCs w:val="50"/>
+        </w:rPr>
+      </w:pPr>
+      <w:r>
+        <w:rPr>
+          <w:b/>
+          <w:bCs/>
+          <w:color w:val="FF0000"/>
+          <w:sz w:val="50"/>
+          <w:szCs w:val="50"/>
+        </w:rPr>
+        <w:drawing>
+          <wp:inline distT="0" distB="0" distL="0" distR="0" wp14:anchorId="7AAE699F" wp14:editId="1016F6CB">
+            <wp:extent cx="5477639" cy="3334215"/>
+            <wp:effectExtent l="0" t="0" r="8890" b="0"/>
+            <wp:docPr id="1835707016" name="Image 1" descr="Une image contenant texte, capture d’écran, logiciel, Logiciel multimédia&#10;&#10;Description générée automatiquement"/>
+            <wp:cNvGraphicFramePr>
+              <a:graphicFrameLocks xmlns:a="http://schemas.openxmlformats.org/drawingml/2006/main" noChangeAspect="1"/>
+            </wp:cNvGraphicFramePr>
+            <a:graphic xmlns:a="http://schemas.openxmlformats.org/drawingml/2006/main">
+              <a:graphicData uri="http://schemas.openxmlformats.org/drawingml/2006/picture">
+                <pic:pic xmlns:pic="http://schemas.openxmlformats.org/drawingml/2006/picture">
+                  <pic:nvPicPr>
+                    <pic:cNvPr id="1835707016" name="Image 1" descr="Une image contenant texte, capture d’écran, logiciel, Logiciel multimédia&#10;&#10;Description générée automatiquement"/>
+                    <pic:cNvPicPr/>
+                  </pic:nvPicPr>
+                  <pic:blipFill>
+                    <a:blip r:embed="rId25"/>
+                    <a:stretch>
+                      <a:fillRect/>
+                    </a:stretch>
+                  </pic:blipFill>
+                  <pic:spPr>
+                    <a:xfrm>
+                      <a:off x="0" y="0"/>
+                      <a:ext cx="5477639" cy="3334215"/>
+                    </a:xfrm>
+                    <a:prstGeom prst="rect">
+                      <a:avLst/>
+                    </a:prstGeom>
+                  </pic:spPr>
+                </pic:pic>
+              </a:graphicData>
+            </a:graphic>
+          </wp:inline>
+        </w:drawing>
+      </w:r>
+    </w:p>
+    <w:p>
+      <w:pPr>
+        <w:rPr>
+          <w:b/>
+          <w:bCs/>
+          <w:color w:val="FF0000"/>
+          <w:sz w:val="50"/>
+          <w:szCs w:val="50"/>
+        </w:rPr>
+      </w:pPr>
+      <w:r>
+        <w:rPr>
+          <w:b/>
+          <w:bCs/>
+          <w:color w:val="FF0000"/>
+          <w:sz w:val="50"/>
+          <w:szCs w:val="50"/>
+        </w:rPr>
+        <w:lastRenderedPageBreak/>
+        <w:drawing>
+          <wp:inline distT="0" distB="0" distL="0" distR="0" wp14:anchorId="3D0FD743" wp14:editId="23C1F344">
+            <wp:extent cx="4620270" cy="4829849"/>
+            <wp:effectExtent l="0" t="0" r="8890" b="8890"/>
+            <wp:docPr id="36764625" name="Image 1" descr="Une image contenant texte, capture d’écran&#10;&#10;Description générée automatiquement"/>
+            <wp:cNvGraphicFramePr>
+              <a:graphicFrameLocks xmlns:a="http://schemas.openxmlformats.org/drawingml/2006/main" noChangeAspect="1"/>
+            </wp:cNvGraphicFramePr>
+            <a:graphic xmlns:a="http://schemas.openxmlformats.org/drawingml/2006/main">
+              <a:graphicData uri="http://schemas.openxmlformats.org/drawingml/2006/picture">
+                <pic:pic xmlns:pic="http://schemas.openxmlformats.org/drawingml/2006/picture">
+                  <pic:nvPicPr>
+                    <pic:cNvPr id="36764625" name="Image 1" descr="Une image contenant texte, capture d’écran&#10;&#10;Description générée automatiquement"/>
+                    <pic:cNvPicPr/>
+                  </pic:nvPicPr>
+                  <pic:blipFill>
+                    <a:blip r:embed="rId26"/>
+                    <a:stretch>
+                      <a:fillRect/>
+                    </a:stretch>
+                  </pic:blipFill>
+                  <pic:spPr>
+                    <a:xfrm>
+                      <a:off x="0" y="0"/>
+                      <a:ext cx="4620270" cy="4829849"/>
+                    </a:xfrm>
+                    <a:prstGeom prst="rect">
+                      <a:avLst/>
+                    </a:prstGeom>
+                  </pic:spPr>
+                </pic:pic>
+              </a:graphicData>
+            </a:graphic>
+          </wp:inline>
+        </w:drawing>
+      </w:r>
+    </w:p>
+    <w:p>
+      <w:pPr>
+        <w:rPr>
+          <w:rFonts w:ascii="Segoe UI" w:hAnsi="Segoe UI" w:cs="Segoe UI"/>
+          <w:color w:val="0D0D0D"/>
+          <w:shd w:val="clear" w:color="auto" w:fill="FFFFFF"/>
+        </w:rPr>
+      </w:pPr>
+      <w:r>
+        <w:rPr>
+          <w:rStyle w:val="lev"/>
+          <w:rFonts w:ascii="Segoe UI" w:hAnsi="Segoe UI" w:cs="Segoe UI"/>
+          <w:color w:val="0D0D0D"/>
+          <w:bdr w:val="single" w:sz="2" w:space="0" w:color="E3E3E3" w:frame="1"/>
+          <w:shd w:val="clear" w:color="auto" w:fill="FFFFFF"/>
+        </w:rPr>
+        <w:t>Activer la validation dans vos contrôleurs</w:t>
+      </w:r>
+      <w:r>
+        <w:rPr>
+          <w:rFonts w:ascii="Segoe UI" w:hAnsi="Segoe UI" w:cs="Segoe UI"/>
+          <w:color w:val="0D0D0D"/>
+          <w:shd w:val="clear" w:color="auto" w:fill="FFFFFF"/>
+        </w:rPr>
+        <w:t xml:space="preserve"> : Dans vos contrôleurs Spring, vous pouvez activer la validation en ajoutant l'annotation </w:t>
+      </w:r>
+      <w:r>
+        <w:rPr>
+          <w:rStyle w:val="CodeHTML"/>
+          <w:rFonts w:ascii="Ubuntu Mono" w:eastAsiaTheme="majorEastAsia" w:hAnsi="Ubuntu Mono"/>
+          <w:b/>
+          <w:bCs/>
+          <w:color w:val="0D0D0D"/>
+          <w:sz w:val="21"/>
+          <w:szCs w:val="21"/>
+          <w:bdr w:val="single" w:sz="2" w:space="0" w:color="E3E3E3" w:frame="1"/>
+          <w:shd w:val="clear" w:color="auto" w:fill="FFFFFF"/>
+        </w:rPr>
+        <w:t>@Valid</w:t>
+      </w:r>
+      <w:r>
+        <w:rPr>
+          <w:rFonts w:ascii="Segoe UI" w:hAnsi="Segoe UI" w:cs="Segoe UI"/>
+          <w:color w:val="0D0D0D"/>
+          <w:shd w:val="clear" w:color="auto" w:fill="FFFFFF"/>
+        </w:rPr>
+        <w:t xml:space="preserve"> à votre objet de modèle. Cela déclenche la validation lors de la liaison des données dans vos points de terminaison :</w:t>
+      </w:r>
+    </w:p>
+    <w:p>
+      <w:pPr>
+        <w:rPr>
+          <w:b/>
+          <w:bCs/>
+          <w:color w:val="FF0000"/>
+          <w:sz w:val="50"/>
+          <w:szCs w:val="50"/>
+        </w:rPr>
+      </w:pPr>
+      <w:r>
+        <w:rPr>
+          <w:b/>
+          <w:bCs/>
+          <w:color w:val="FF0000"/>
+          <w:sz w:val="50"/>
+          <w:szCs w:val="50"/>
+        </w:rPr>
+        <w:drawing>
+          <wp:inline distT="0" distB="0" distL="0" distR="0" wp14:anchorId="72A945D3" wp14:editId="2621FF29">
+            <wp:extent cx="5760720" cy="2732405"/>
+            <wp:effectExtent l="0" t="0" r="0" b="0"/>
+            <wp:docPr id="34027891" name="Image 1" descr="Une image contenant texte, capture d’écran, logiciel, Police&#10;&#10;Description générée automatiquement"/>
+            <wp:cNvGraphicFramePr>
+              <a:graphicFrameLocks xmlns:a="http://schemas.openxmlformats.org/drawingml/2006/main" noChangeAspect="1"/>
+            </wp:cNvGraphicFramePr>
+            <a:graphic xmlns:a="http://schemas.openxmlformats.org/drawingml/2006/main">
+              <a:graphicData uri="http://schemas.openxmlformats.org/drawingml/2006/picture">
+                <pic:pic xmlns:pic="http://schemas.openxmlformats.org/drawingml/2006/picture">
+                  <pic:nvPicPr>
+                    <pic:cNvPr id="34027891" name="Image 1" descr="Une image contenant texte, capture d’écran, logiciel, Police&#10;&#10;Description générée automatiquement"/>
+                    <pic:cNvPicPr/>
+                  </pic:nvPicPr>
+                  <pic:blipFill>
+                    <a:blip r:embed="rId27"/>
+                    <a:stretch>
+                      <a:fillRect/>
+                    </a:stretch>
+                  </pic:blipFill>
+                  <pic:spPr>
+                    <a:xfrm>
+                      <a:off x="0" y="0"/>
+                      <a:ext cx="5760720" cy="2732405"/>
+                    </a:xfrm>
+                    <a:prstGeom prst="rect">
+                      <a:avLst/>
+                    </a:prstGeom>
+                  </pic:spPr>
+                </pic:pic>
+              </a:graphicData>
+            </a:graphic>
+          </wp:inline>
+        </w:drawing>
+      </w:r>
+    </w:p>
+    <w:p>
+      <w:pPr>
+        <w:numPr>
+          <w:ilvl w:val="0"/>
+          <w:numId w:val="45"/>
+        </w:numPr>
+        <w:pBdr>
+          <w:top w:val="single" w:sz="2" w:space="0" w:color="E3E3E3"/>
+          <w:left w:val="single" w:sz="2" w:space="5" w:color="E3E3E3"/>
+          <w:bottom w:val="single" w:sz="2" w:space="0" w:color="E3E3E3"/>
+          <w:right w:val="single" w:sz="2" w:space="0" w:color="E3E3E3"/>
+        </w:pBdr>
+        <w:shd w:val="clear" w:color="auto" w:fill="FFFFFF"/>
+        <w:spacing w:after="0" w:line="240" w:lineRule="auto"/>
+        <w:rPr>
+          <w:rFonts w:ascii="Segoe UI" w:eastAsia="Times New Roman" w:hAnsi="Segoe UI" w:cs="Segoe UI"/>
+          <w:color w:val="0D0D0D"/>
+          <w:sz w:val="24"/>
+          <w:szCs w:val="24"/>
+          <w:lang w:eastAsia="fr-FR"/>
+        </w:rPr>
+      </w:pPr>
+      <w:r>
+        <w:rPr>
+          <w:rFonts w:ascii="Segoe UI" w:eastAsia="Times New Roman" w:hAnsi="Segoe UI" w:cs="Segoe UI"/>
+          <w:b/>
+          <w:bCs/>
+          <w:color w:val="0D0D0D"/>
+          <w:sz w:val="24"/>
+          <w:szCs w:val="24"/>
+          <w:bdr w:val="single" w:sz="2" w:space="0" w:color="E3E3E3" w:frame="1"/>
+          <w:lang w:eastAsia="fr-FR"/>
+        </w:rPr>
+        <w:lastRenderedPageBreak/>
+        <w:t>Gérer les erreurs de validation</w:t>
+      </w:r>
+      <w:r>
+        <w:rPr>
+          <w:rFonts w:ascii="Segoe UI" w:eastAsia="Times New Roman" w:hAnsi="Segoe UI" w:cs="Segoe UI"/>
+          <w:color w:val="0D0D0D"/>
+          <w:sz w:val="24"/>
+          <w:szCs w:val="24"/>
+          <w:lang w:eastAsia="fr-FR"/>
+        </w:rPr>
+        <w:t xml:space="preserve"> : Si une validation échoue, Spring Boot générera automatiquement une exception </w:t>
+      </w:r>
+      <w:proofErr w:type="spellStart"/>
+      <w:r>
+        <w:rPr>
+          <w:rFonts w:ascii="Ubuntu Mono" w:eastAsia="Times New Roman" w:hAnsi="Ubuntu Mono" w:cs="Courier New"/>
+          <w:b/>
+          <w:bCs/>
+          <w:color w:val="0D0D0D"/>
+          <w:sz w:val="21"/>
+          <w:szCs w:val="21"/>
+          <w:bdr w:val="single" w:sz="2" w:space="0" w:color="E3E3E3" w:frame="1"/>
+          <w:lang w:eastAsia="fr-FR"/>
+        </w:rPr>
+        <w:t>MethodArgumentNotValidException</w:t>
+      </w:r>
+      <w:proofErr w:type="spellEnd"/>
+      <w:r>
+        <w:rPr>
+          <w:rFonts w:ascii="Segoe UI" w:eastAsia="Times New Roman" w:hAnsi="Segoe UI" w:cs="Segoe UI"/>
+          <w:color w:val="0D0D0D"/>
+          <w:sz w:val="24"/>
+          <w:szCs w:val="24"/>
+          <w:lang w:eastAsia="fr-FR"/>
+        </w:rPr>
+        <w:t>. Vous pouvez gérer cette exception en utilisant un gestionnaire d'exceptions personnalisé ou en ajoutant un intercepteur pour intercepter les erreurs de validation.</w:t>
+      </w:r>
+    </w:p>
+    <w:p>
+      <w:pPr>
+        <w:pBdr>
+          <w:top w:val="single" w:sz="2" w:space="0" w:color="E3E3E3"/>
+          <w:left w:val="single" w:sz="2" w:space="0" w:color="E3E3E3"/>
+          <w:bottom w:val="single" w:sz="2" w:space="0" w:color="E3E3E3"/>
+          <w:right w:val="single" w:sz="2" w:space="0" w:color="E3E3E3"/>
+        </w:pBdr>
+        <w:shd w:val="clear" w:color="auto" w:fill="FFFFFF"/>
+        <w:spacing w:before="300" w:after="0" w:line="240" w:lineRule="auto"/>
+        <w:rPr>
+          <w:rFonts w:ascii="Segoe UI" w:eastAsia="Times New Roman" w:hAnsi="Segoe UI" w:cs="Segoe UI"/>
+          <w:color w:val="0D0D0D"/>
+          <w:sz w:val="24"/>
+          <w:szCs w:val="24"/>
+          <w:lang w:eastAsia="fr-FR"/>
+        </w:rPr>
+      </w:pPr>
+      <w:r>
+        <w:rPr>
+          <w:rFonts w:ascii="Segoe UI" w:eastAsia="Times New Roman" w:hAnsi="Segoe UI" w:cs="Segoe UI"/>
+          <w:color w:val="0D0D0D"/>
+          <w:sz w:val="24"/>
+          <w:szCs w:val="24"/>
+          <w:lang w:eastAsia="fr-FR"/>
+        </w:rPr>
+        <w:t xml:space="preserve">En suivant ces étapes, vous pouvez facilement intégrer la validation des </w:t>
+      </w:r>
+      <w:proofErr w:type="spellStart"/>
+      <w:r>
+        <w:rPr>
+          <w:rFonts w:ascii="Segoe UI" w:eastAsia="Times New Roman" w:hAnsi="Segoe UI" w:cs="Segoe UI"/>
+          <w:color w:val="0D0D0D"/>
+          <w:sz w:val="24"/>
+          <w:szCs w:val="24"/>
+          <w:lang w:eastAsia="fr-FR"/>
+        </w:rPr>
+        <w:t>beans</w:t>
+      </w:r>
+      <w:proofErr w:type="spellEnd"/>
+      <w:r>
+        <w:rPr>
+          <w:rFonts w:ascii="Segoe UI" w:eastAsia="Times New Roman" w:hAnsi="Segoe UI" w:cs="Segoe UI"/>
+          <w:color w:val="0D0D0D"/>
+          <w:sz w:val="24"/>
+          <w:szCs w:val="24"/>
+          <w:lang w:eastAsia="fr-FR"/>
+        </w:rPr>
+        <w:t xml:space="preserve"> Java dans votre application Spring Boot, ce qui garantit que les données soumises par les utilisateurs ou reçues par votre application sont conformes aux règles de validation spécifiées. Cela aide à garantir l'intégrité des données et à améliorer la robustesse de votre application.</w:t>
+      </w:r>
+    </w:p>
+    <w:p>
+      <w:pPr>
+        <w:rPr>
+          <w:b/>
+          <w:bCs/>
+          <w:color w:val="FF0000"/>
+          <w:sz w:val="50"/>
+          <w:szCs w:val="50"/>
+        </w:rPr>
+      </w:pPr>
+    </w:p>
+    <w:p>
+      <w:pPr>
+        <w:pStyle w:val="Paragraphedeliste"/>
+        <w:numPr>
+          <w:ilvl w:val="0"/>
+          <w:numId w:val="2"/>
+        </w:numPr>
+        <w:rPr>
+          <w:b/>
+          <w:bCs/>
+          <w:color w:val="FF0000"/>
+          <w:sz w:val="50"/>
+          <w:szCs w:val="50"/>
+        </w:rPr>
+      </w:pPr>
+      <w:proofErr w:type="spellStart"/>
+      <w:r>
+        <w:rPr>
+          <w:b/>
+          <w:bCs/>
+          <w:color w:val="FF0000"/>
+          <w:sz w:val="50"/>
+          <w:szCs w:val="50"/>
+        </w:rPr>
+        <w:t>Databases</w:t>
+      </w:r>
+      <w:proofErr w:type="spellEnd"/>
+      <w:r>
+        <w:rPr>
+          <w:b/>
+          <w:bCs/>
+          <w:color w:val="FF0000"/>
+          <w:sz w:val="50"/>
+          <w:szCs w:val="50"/>
+        </w:rPr>
+        <w:t xml:space="preserve"> &amp;&amp; </w:t>
+      </w:r>
+      <w:proofErr w:type="spellStart"/>
+      <w:r>
+        <w:rPr>
+          <w:b/>
+          <w:bCs/>
+          <w:color w:val="FF0000"/>
+          <w:sz w:val="50"/>
+          <w:szCs w:val="50"/>
+        </w:rPr>
+        <w:t>spring</w:t>
+      </w:r>
+      <w:proofErr w:type="spellEnd"/>
+      <w:r>
+        <w:rPr>
+          <w:b/>
+          <w:bCs/>
+          <w:color w:val="FF0000"/>
+          <w:sz w:val="50"/>
+          <w:szCs w:val="50"/>
+        </w:rPr>
         <w:t xml:space="preserve"> Data JPA</w:t>
       </w:r>
+    </w:p>
+    <w:p>
+      <w:pPr>
+        <w:pStyle w:val="Paragraphedeliste"/>
+        <w:ind w:left="1800"/>
+        <w:rPr>
+          <w:b/>
+          <w:bCs/>
+          <w:color w:val="FF0000"/>
+          <w:sz w:val="50"/>
+          <w:szCs w:val="50"/>
+        </w:rPr>
+      </w:pPr>
     </w:p>
     <w:p>
       <w:pPr>
@@ -16209,7 +17326,7 @@
                     <pic:cNvPicPr/>
                   </pic:nvPicPr>
                   <pic:blipFill>
-                    <a:blip r:embed="rId24"/>
+                    <a:blip r:embed="rId28"/>
                     <a:stretch>
                       <a:fillRect/>
                     </a:stretch>
@@ -16914,7 +18031,7 @@
                     <pic:cNvPicPr/>
                   </pic:nvPicPr>
                   <pic:blipFill>
-                    <a:blip r:embed="rId25"/>
+                    <a:blip r:embed="rId29"/>
                     <a:stretch>
                       <a:fillRect/>
                     </a:stretch>
@@ -17025,7 +18142,7 @@
                     <pic:cNvPicPr/>
                   </pic:nvPicPr>
                   <pic:blipFill>
-                    <a:blip r:embed="rId26"/>
+                    <a:blip r:embed="rId30"/>
                     <a:stretch>
                       <a:fillRect/>
                     </a:stretch>
@@ -17191,7 +18308,7 @@
                     <pic:cNvPicPr/>
                   </pic:nvPicPr>
                   <pic:blipFill>
-                    <a:blip r:embed="rId27"/>
+                    <a:blip r:embed="rId31"/>
                     <a:stretch>
                       <a:fillRect/>
                     </a:stretch>
@@ -17303,7 +18420,7 @@
                     <pic:cNvPicPr/>
                   </pic:nvPicPr>
                   <pic:blipFill>
-                    <a:blip r:embed="rId28"/>
+                    <a:blip r:embed="rId32"/>
                     <a:stretch>
                       <a:fillRect/>
                     </a:stretch>
@@ -17456,7 +18573,7 @@
                     <pic:cNvPicPr/>
                   </pic:nvPicPr>
                   <pic:blipFill>
-                    <a:blip r:embed="rId29"/>
+                    <a:blip r:embed="rId33"/>
                     <a:stretch>
                       <a:fillRect/>
                     </a:stretch>
@@ -17733,6 +18850,7 @@
         </w:rPr>
         <w:t xml:space="preserve">public static void </w:t>
       </w:r>
+      <w:proofErr w:type="gramStart"/>
       <w:r>
         <w:rPr>
           <w:color w:val="56A8F5"/>
@@ -17745,7 +18863,15 @@
           <w:color w:val="BCBEC4"/>
           <w:lang w:val="en-US"/>
         </w:rPr>
-        <w:t xml:space="preserve">(String[] </w:t>
+        <w:t>(</w:t>
+      </w:r>
+      <w:proofErr w:type="gramEnd"/>
+      <w:r>
+        <w:rPr>
+          <w:color w:val="BCBEC4"/>
+          <w:lang w:val="en-US"/>
+        </w:rPr>
+        <w:t xml:space="preserve">String[] </w:t>
       </w:r>
       <w:proofErr w:type="spellStart"/>
       <w:r>
@@ -17864,12 +18990,21 @@
         <w:t xml:space="preserve">import </w:t>
       </w:r>
       <w:proofErr w:type="spellStart"/>
-      <w:r>
-        <w:rPr>
-          <w:color w:val="BCBEC4"/>
-          <w:lang w:val="en-US"/>
-        </w:rPr>
-        <w:t>org.springframework.data.jpa.repository.JpaRepository</w:t>
+      <w:proofErr w:type="gramStart"/>
+      <w:r>
+        <w:rPr>
+          <w:color w:val="BCBEC4"/>
+          <w:lang w:val="en-US"/>
+        </w:rPr>
+        <w:t>org.springframework.data.jpa.repository</w:t>
+      </w:r>
+      <w:proofErr w:type="gramEnd"/>
+      <w:r>
+        <w:rPr>
+          <w:color w:val="BCBEC4"/>
+          <w:lang w:val="en-US"/>
+        </w:rPr>
+        <w:t>.JpaRepository</w:t>
       </w:r>
       <w:proofErr w:type="spellEnd"/>
       <w:r>
@@ -20337,7 +21472,7 @@
                     <pic:cNvPicPr/>
                   </pic:nvPicPr>
                   <pic:blipFill>
-                    <a:blip r:embed="rId30"/>
+                    <a:blip r:embed="rId34"/>
                     <a:stretch>
                       <a:fillRect/>
                     </a:stretch>
@@ -21368,7 +22503,7 @@
                     <pic:cNvPicPr/>
                   </pic:nvPicPr>
                   <pic:blipFill>
-                    <a:blip r:embed="rId31"/>
+                    <a:blip r:embed="rId35"/>
                     <a:stretch>
                       <a:fillRect/>
                     </a:stretch>
@@ -21423,7 +22558,7 @@
                     <pic:cNvPicPr/>
                   </pic:nvPicPr>
                   <pic:blipFill>
-                    <a:blip r:embed="rId32"/>
+                    <a:blip r:embed="rId36"/>
                     <a:stretch>
                       <a:fillRect/>
                     </a:stretch>
@@ -21478,7 +22613,7 @@
                     <pic:cNvPicPr/>
                   </pic:nvPicPr>
                   <pic:blipFill>
-                    <a:blip r:embed="rId33"/>
+                    <a:blip r:embed="rId37"/>
                     <a:stretch>
                       <a:fillRect/>
                     </a:stretch>
@@ -21545,7 +22680,7 @@
                     <pic:cNvPicPr/>
                   </pic:nvPicPr>
                   <pic:blipFill>
-                    <a:blip r:embed="rId34"/>
+                    <a:blip r:embed="rId38"/>
                     <a:stretch>
                       <a:fillRect/>
                     </a:stretch>
@@ -22091,6 +23226,7 @@
         </w:rPr>
         <w:t xml:space="preserve">, </w:t>
       </w:r>
+      <w:proofErr w:type="gramStart"/>
       <w:r>
         <w:rPr>
           <w:rStyle w:val="CodeHTML"/>
@@ -22104,6 +23240,7 @@
         </w:rPr>
         <w:t>email</w:t>
       </w:r>
+      <w:proofErr w:type="gramEnd"/>
       <w:r>
         <w:rPr>
           <w:rFonts w:ascii="Segoe UI" w:hAnsi="Segoe UI" w:cs="Segoe UI"/>
@@ -22332,7 +23469,7 @@
                     <pic:cNvPicPr/>
                   </pic:nvPicPr>
                   <pic:blipFill>
-                    <a:blip r:embed="rId35"/>
+                    <a:blip r:embed="rId39"/>
                     <a:stretch>
                       <a:fillRect/>
                     </a:stretch>
@@ -22465,6 +23602,7 @@
           <w:color w:val="0D0D0D"/>
         </w:rPr>
       </w:pPr>
+      <w:proofErr w:type="gramStart"/>
       <w:r>
         <w:rPr>
           <w:rStyle w:val="CodeHTML"/>
@@ -22476,7 +23614,21 @@
           <w:szCs w:val="21"/>
           <w:bdr w:val="single" w:sz="2" w:space="0" w:color="E3E3E3" w:frame="1"/>
         </w:rPr>
-        <w:t xml:space="preserve">package </w:t>
+        <w:t>package</w:t>
+      </w:r>
+      <w:proofErr w:type="gramEnd"/>
+      <w:r>
+        <w:rPr>
+          <w:rStyle w:val="CodeHTML"/>
+          <w:rFonts w:ascii="Ubuntu Mono" w:eastAsiaTheme="majorEastAsia" w:hAnsi="Ubuntu Mono"/>
+          <w:b/>
+          <w:bCs/>
+          <w:color w:val="0D0D0D"/>
+          <w:sz w:val="21"/>
+          <w:szCs w:val="21"/>
+          <w:bdr w:val="single" w:sz="2" w:space="0" w:color="E3E3E3" w:frame="1"/>
+        </w:rPr>
+        <w:t xml:space="preserve"> </w:t>
       </w:r>
       <w:proofErr w:type="spellStart"/>
       <w:r>
@@ -22556,6 +23708,7 @@
           <w:color w:val="0D0D0D"/>
         </w:rPr>
       </w:pPr>
+      <w:proofErr w:type="gramStart"/>
       <w:r>
         <w:rPr>
           <w:rStyle w:val="CodeHTML"/>
@@ -22567,7 +23720,21 @@
           <w:szCs w:val="21"/>
           <w:bdr w:val="single" w:sz="2" w:space="0" w:color="E3E3E3" w:frame="1"/>
         </w:rPr>
-        <w:t xml:space="preserve">import </w:t>
+        <w:t>import</w:t>
+      </w:r>
+      <w:proofErr w:type="gramEnd"/>
+      <w:r>
+        <w:rPr>
+          <w:rStyle w:val="CodeHTML"/>
+          <w:rFonts w:ascii="Ubuntu Mono" w:eastAsiaTheme="majorEastAsia" w:hAnsi="Ubuntu Mono"/>
+          <w:b/>
+          <w:bCs/>
+          <w:color w:val="0D0D0D"/>
+          <w:sz w:val="21"/>
+          <w:szCs w:val="21"/>
+          <w:bdr w:val="single" w:sz="2" w:space="0" w:color="E3E3E3" w:frame="1"/>
+        </w:rPr>
+        <w:t xml:space="preserve"> </w:t>
       </w:r>
       <w:proofErr w:type="spellStart"/>
       <w:r>
@@ -22679,6 +23846,7 @@
           <w:color w:val="0D0D0D"/>
         </w:rPr>
       </w:pPr>
+      <w:proofErr w:type="gramStart"/>
       <w:r>
         <w:rPr>
           <w:rStyle w:val="CodeHTML"/>
@@ -22690,7 +23858,21 @@
           <w:szCs w:val="21"/>
           <w:bdr w:val="single" w:sz="2" w:space="0" w:color="E3E3E3" w:frame="1"/>
         </w:rPr>
-        <w:t xml:space="preserve">public interface </w:t>
+        <w:t>public</w:t>
+      </w:r>
+      <w:proofErr w:type="gramEnd"/>
+      <w:r>
+        <w:rPr>
+          <w:rStyle w:val="CodeHTML"/>
+          <w:rFonts w:ascii="Ubuntu Mono" w:eastAsiaTheme="majorEastAsia" w:hAnsi="Ubuntu Mono"/>
+          <w:b/>
+          <w:bCs/>
+          <w:color w:val="0D0D0D"/>
+          <w:sz w:val="21"/>
+          <w:szCs w:val="21"/>
+          <w:bdr w:val="single" w:sz="2" w:space="0" w:color="E3E3E3" w:frame="1"/>
+        </w:rPr>
+        <w:t xml:space="preserve"> interface </w:t>
       </w:r>
       <w:proofErr w:type="spellStart"/>
       <w:r>
@@ -23110,6 +24292,7 @@
         <w:t xml:space="preserve">, telles que </w:t>
       </w:r>
       <w:proofErr w:type="spellStart"/>
+      <w:proofErr w:type="gramStart"/>
       <w:r>
         <w:rPr>
           <w:rStyle w:val="CodeHTML"/>
@@ -23135,7 +24318,21 @@
           <w:szCs w:val="21"/>
           <w:bdr w:val="single" w:sz="2" w:space="0" w:color="E3E3E3" w:frame="1"/>
         </w:rPr>
-        <w:t>()</w:t>
+        <w:t>(</w:t>
+      </w:r>
+      <w:proofErr w:type="gramEnd"/>
+      <w:r>
+        <w:rPr>
+          <w:rStyle w:val="CodeHTML"/>
+          <w:rFonts w:ascii="Ubuntu Mono" w:eastAsiaTheme="majorEastAsia" w:hAnsi="Ubuntu Mono"/>
+          <w:b/>
+          <w:bCs/>
+          <w:color w:val="0D0D0D"/>
+          <w:sz w:val="21"/>
+          <w:szCs w:val="21"/>
+          <w:bdr w:val="single" w:sz="2" w:space="0" w:color="E3E3E3" w:frame="1"/>
+        </w:rPr>
+        <w:t>)</w:t>
       </w:r>
       <w:r>
         <w:rPr>
@@ -23419,7 +24616,7 @@
                     <pic:cNvPicPr/>
                   </pic:nvPicPr>
                   <pic:blipFill>
-                    <a:blip r:embed="rId36"/>
+                    <a:blip r:embed="rId40"/>
                     <a:stretch>
                       <a:fillRect/>
                     </a:stretch>
@@ -26357,6 +27554,119 @@
     </w:lvl>
   </w:abstractNum>
   <w:abstractNum w:abstractNumId="10" w15:restartNumberingAfterBreak="0">
+    <w:nsid w:val="21171B8F"/>
+    <w:multiLevelType w:val="multilevel"/>
+    <w:tmpl w:val="411C3330"/>
+    <w:lvl w:ilvl="0">
+      <w:start w:val="1"/>
+      <w:numFmt w:val="decimal"/>
+      <w:lvlText w:val="%1."/>
+      <w:lvlJc w:val="left"/>
+      <w:pPr>
+        <w:tabs>
+          <w:tab w:val="num" w:pos="720"/>
+        </w:tabs>
+        <w:ind w:left="720" w:hanging="360"/>
+      </w:pPr>
+    </w:lvl>
+    <w:lvl w:ilvl="1" w:tentative="1">
+      <w:start w:val="1"/>
+      <w:numFmt w:val="decimal"/>
+      <w:lvlText w:val="%2."/>
+      <w:lvlJc w:val="left"/>
+      <w:pPr>
+        <w:tabs>
+          <w:tab w:val="num" w:pos="1440"/>
+        </w:tabs>
+        <w:ind w:left="1440" w:hanging="360"/>
+      </w:pPr>
+    </w:lvl>
+    <w:lvl w:ilvl="2" w:tentative="1">
+      <w:start w:val="1"/>
+      <w:numFmt w:val="decimal"/>
+      <w:lvlText w:val="%3."/>
+      <w:lvlJc w:val="left"/>
+      <w:pPr>
+        <w:tabs>
+          <w:tab w:val="num" w:pos="2160"/>
+        </w:tabs>
+        <w:ind w:left="2160" w:hanging="360"/>
+      </w:pPr>
+    </w:lvl>
+    <w:lvl w:ilvl="3" w:tentative="1">
+      <w:start w:val="1"/>
+      <w:numFmt w:val="decimal"/>
+      <w:lvlText w:val="%4."/>
+      <w:lvlJc w:val="left"/>
+      <w:pPr>
+        <w:tabs>
+          <w:tab w:val="num" w:pos="2880"/>
+        </w:tabs>
+        <w:ind w:left="2880" w:hanging="360"/>
+      </w:pPr>
+    </w:lvl>
+    <w:lvl w:ilvl="4" w:tentative="1">
+      <w:start w:val="1"/>
+      <w:numFmt w:val="decimal"/>
+      <w:lvlText w:val="%5."/>
+      <w:lvlJc w:val="left"/>
+      <w:pPr>
+        <w:tabs>
+          <w:tab w:val="num" w:pos="3600"/>
+        </w:tabs>
+        <w:ind w:left="3600" w:hanging="360"/>
+      </w:pPr>
+    </w:lvl>
+    <w:lvl w:ilvl="5" w:tentative="1">
+      <w:start w:val="1"/>
+      <w:numFmt w:val="decimal"/>
+      <w:lvlText w:val="%6."/>
+      <w:lvlJc w:val="left"/>
+      <w:pPr>
+        <w:tabs>
+          <w:tab w:val="num" w:pos="4320"/>
+        </w:tabs>
+        <w:ind w:left="4320" w:hanging="360"/>
+      </w:pPr>
+    </w:lvl>
+    <w:lvl w:ilvl="6" w:tentative="1">
+      <w:start w:val="1"/>
+      <w:numFmt w:val="decimal"/>
+      <w:lvlText w:val="%7."/>
+      <w:lvlJc w:val="left"/>
+      <w:pPr>
+        <w:tabs>
+          <w:tab w:val="num" w:pos="5040"/>
+        </w:tabs>
+        <w:ind w:left="5040" w:hanging="360"/>
+      </w:pPr>
+    </w:lvl>
+    <w:lvl w:ilvl="7" w:tentative="1">
+      <w:start w:val="1"/>
+      <w:numFmt w:val="decimal"/>
+      <w:lvlText w:val="%8."/>
+      <w:lvlJc w:val="left"/>
+      <w:pPr>
+        <w:tabs>
+          <w:tab w:val="num" w:pos="5760"/>
+        </w:tabs>
+        <w:ind w:left="5760" w:hanging="360"/>
+      </w:pPr>
+    </w:lvl>
+    <w:lvl w:ilvl="8" w:tentative="1">
+      <w:start w:val="1"/>
+      <w:numFmt w:val="decimal"/>
+      <w:lvlText w:val="%9."/>
+      <w:lvlJc w:val="left"/>
+      <w:pPr>
+        <w:tabs>
+          <w:tab w:val="num" w:pos="6480"/>
+        </w:tabs>
+        <w:ind w:left="6480" w:hanging="360"/>
+      </w:pPr>
+    </w:lvl>
+  </w:abstractNum>
+  <w:abstractNum w:abstractNumId="11" w15:restartNumberingAfterBreak="0">
     <w:nsid w:val="24812203"/>
     <w:multiLevelType w:val="hybridMultilevel"/>
     <w:tmpl w:val="9EDA7E18"/>
@@ -26442,7 +27752,7 @@
       </w:pPr>
     </w:lvl>
   </w:abstractNum>
-  <w:abstractNum w:abstractNumId="11" w15:restartNumberingAfterBreak="0">
+  <w:abstractNum w:abstractNumId="12" w15:restartNumberingAfterBreak="0">
     <w:nsid w:val="2BAD4359"/>
     <w:multiLevelType w:val="multilevel"/>
     <w:tmpl w:val="D23A84E4"/>
@@ -26591,7 +27901,7 @@
       </w:rPr>
     </w:lvl>
   </w:abstractNum>
-  <w:abstractNum w:abstractNumId="12" w15:restartNumberingAfterBreak="0">
+  <w:abstractNum w:abstractNumId="13" w15:restartNumberingAfterBreak="0">
     <w:nsid w:val="2D752E37"/>
     <w:multiLevelType w:val="hybridMultilevel"/>
     <w:tmpl w:val="5C42B52C"/>
@@ -26680,7 +27990,120 @@
       </w:pPr>
     </w:lvl>
   </w:abstractNum>
-  <w:abstractNum w:abstractNumId="13" w15:restartNumberingAfterBreak="0">
+  <w:abstractNum w:abstractNumId="14" w15:restartNumberingAfterBreak="0">
+    <w:nsid w:val="315078FC"/>
+    <w:multiLevelType w:val="multilevel"/>
+    <w:tmpl w:val="411C3330"/>
+    <w:lvl w:ilvl="0">
+      <w:start w:val="4"/>
+      <w:numFmt w:val="decimal"/>
+      <w:lvlText w:val="%1."/>
+      <w:lvlJc w:val="left"/>
+      <w:pPr>
+        <w:tabs>
+          <w:tab w:val="num" w:pos="720"/>
+        </w:tabs>
+        <w:ind w:left="720" w:hanging="360"/>
+      </w:pPr>
+    </w:lvl>
+    <w:lvl w:ilvl="1" w:tentative="1">
+      <w:start w:val="1"/>
+      <w:numFmt w:val="decimal"/>
+      <w:lvlText w:val="%2."/>
+      <w:lvlJc w:val="left"/>
+      <w:pPr>
+        <w:tabs>
+          <w:tab w:val="num" w:pos="1440"/>
+        </w:tabs>
+        <w:ind w:left="1440" w:hanging="360"/>
+      </w:pPr>
+    </w:lvl>
+    <w:lvl w:ilvl="2" w:tentative="1">
+      <w:start w:val="1"/>
+      <w:numFmt w:val="decimal"/>
+      <w:lvlText w:val="%3."/>
+      <w:lvlJc w:val="left"/>
+      <w:pPr>
+        <w:tabs>
+          <w:tab w:val="num" w:pos="2160"/>
+        </w:tabs>
+        <w:ind w:left="2160" w:hanging="360"/>
+      </w:pPr>
+    </w:lvl>
+    <w:lvl w:ilvl="3" w:tentative="1">
+      <w:start w:val="1"/>
+      <w:numFmt w:val="decimal"/>
+      <w:lvlText w:val="%4."/>
+      <w:lvlJc w:val="left"/>
+      <w:pPr>
+        <w:tabs>
+          <w:tab w:val="num" w:pos="2880"/>
+        </w:tabs>
+        <w:ind w:left="2880" w:hanging="360"/>
+      </w:pPr>
+    </w:lvl>
+    <w:lvl w:ilvl="4" w:tentative="1">
+      <w:start w:val="1"/>
+      <w:numFmt w:val="decimal"/>
+      <w:lvlText w:val="%5."/>
+      <w:lvlJc w:val="left"/>
+      <w:pPr>
+        <w:tabs>
+          <w:tab w:val="num" w:pos="3600"/>
+        </w:tabs>
+        <w:ind w:left="3600" w:hanging="360"/>
+      </w:pPr>
+    </w:lvl>
+    <w:lvl w:ilvl="5" w:tentative="1">
+      <w:start w:val="1"/>
+      <w:numFmt w:val="decimal"/>
+      <w:lvlText w:val="%6."/>
+      <w:lvlJc w:val="left"/>
+      <w:pPr>
+        <w:tabs>
+          <w:tab w:val="num" w:pos="4320"/>
+        </w:tabs>
+        <w:ind w:left="4320" w:hanging="360"/>
+      </w:pPr>
+    </w:lvl>
+    <w:lvl w:ilvl="6" w:tentative="1">
+      <w:start w:val="1"/>
+      <w:numFmt w:val="decimal"/>
+      <w:lvlText w:val="%7."/>
+      <w:lvlJc w:val="left"/>
+      <w:pPr>
+        <w:tabs>
+          <w:tab w:val="num" w:pos="5040"/>
+        </w:tabs>
+        <w:ind w:left="5040" w:hanging="360"/>
+      </w:pPr>
+    </w:lvl>
+    <w:lvl w:ilvl="7" w:tentative="1">
+      <w:start w:val="1"/>
+      <w:numFmt w:val="decimal"/>
+      <w:lvlText w:val="%8."/>
+      <w:lvlJc w:val="left"/>
+      <w:pPr>
+        <w:tabs>
+          <w:tab w:val="num" w:pos="5760"/>
+        </w:tabs>
+        <w:ind w:left="5760" w:hanging="360"/>
+      </w:pPr>
+    </w:lvl>
+    <w:lvl w:ilvl="8" w:tentative="1">
+      <w:start w:val="1"/>
+      <w:numFmt w:val="decimal"/>
+      <w:lvlText w:val="%9."/>
+      <w:lvlJc w:val="left"/>
+      <w:pPr>
+        <w:tabs>
+          <w:tab w:val="num" w:pos="6480"/>
+        </w:tabs>
+        <w:ind w:left="6480" w:hanging="360"/>
+      </w:pPr>
+    </w:lvl>
+  </w:abstractNum>
+  <w:abstractNum w:abstractNumId="15" w15:restartNumberingAfterBreak="0">
     <w:nsid w:val="3C1E7D67"/>
     <w:multiLevelType w:val="multilevel"/>
     <w:tmpl w:val="67EE7874"/>
@@ -26793,7 +28216,7 @@
       </w:pPr>
     </w:lvl>
   </w:abstractNum>
-  <w:abstractNum w:abstractNumId="14" w15:restartNumberingAfterBreak="0">
+  <w:abstractNum w:abstractNumId="16" w15:restartNumberingAfterBreak="0">
     <w:nsid w:val="3C315BFC"/>
     <w:multiLevelType w:val="multilevel"/>
     <w:tmpl w:val="7556F67E"/>
@@ -26938,7 +28361,7 @@
       </w:rPr>
     </w:lvl>
   </w:abstractNum>
-  <w:abstractNum w:abstractNumId="15" w15:restartNumberingAfterBreak="0">
+  <w:abstractNum w:abstractNumId="17" w15:restartNumberingAfterBreak="0">
     <w:nsid w:val="3DCC6C86"/>
     <w:multiLevelType w:val="multilevel"/>
     <w:tmpl w:val="411C3330"/>
@@ -27051,7 +28474,7 @@
       </w:pPr>
     </w:lvl>
   </w:abstractNum>
-  <w:abstractNum w:abstractNumId="16" w15:restartNumberingAfterBreak="0">
+  <w:abstractNum w:abstractNumId="18" w15:restartNumberingAfterBreak="0">
     <w:nsid w:val="3E2F6356"/>
     <w:multiLevelType w:val="multilevel"/>
     <w:tmpl w:val="411C3330"/>
@@ -27164,7 +28587,7 @@
       </w:pPr>
     </w:lvl>
   </w:abstractNum>
-  <w:abstractNum w:abstractNumId="17" w15:restartNumberingAfterBreak="0">
+  <w:abstractNum w:abstractNumId="19" w15:restartNumberingAfterBreak="0">
     <w:nsid w:val="406A70FD"/>
     <w:multiLevelType w:val="hybridMultilevel"/>
     <w:tmpl w:val="674086E0"/>
@@ -27253,7 +28676,7 @@
       </w:pPr>
     </w:lvl>
   </w:abstractNum>
-  <w:abstractNum w:abstractNumId="18" w15:restartNumberingAfterBreak="0">
+  <w:abstractNum w:abstractNumId="20" w15:restartNumberingAfterBreak="0">
     <w:nsid w:val="407D4678"/>
     <w:multiLevelType w:val="multilevel"/>
     <w:tmpl w:val="411C3330"/>
@@ -27366,7 +28789,7 @@
       </w:pPr>
     </w:lvl>
   </w:abstractNum>
-  <w:abstractNum w:abstractNumId="19" w15:restartNumberingAfterBreak="0">
+  <w:abstractNum w:abstractNumId="21" w15:restartNumberingAfterBreak="0">
     <w:nsid w:val="43F84507"/>
     <w:multiLevelType w:val="multilevel"/>
     <w:tmpl w:val="BB52B618"/>
@@ -27479,7 +28902,7 @@
       </w:pPr>
     </w:lvl>
   </w:abstractNum>
-  <w:abstractNum w:abstractNumId="20" w15:restartNumberingAfterBreak="0">
+  <w:abstractNum w:abstractNumId="22" w15:restartNumberingAfterBreak="0">
     <w:nsid w:val="43FD771B"/>
     <w:multiLevelType w:val="multilevel"/>
     <w:tmpl w:val="411C3330"/>
@@ -27592,7 +29015,7 @@
       </w:pPr>
     </w:lvl>
   </w:abstractNum>
-  <w:abstractNum w:abstractNumId="21" w15:restartNumberingAfterBreak="0">
+  <w:abstractNum w:abstractNumId="23" w15:restartNumberingAfterBreak="0">
     <w:nsid w:val="47430948"/>
     <w:multiLevelType w:val="multilevel"/>
     <w:tmpl w:val="958A3D48"/>
@@ -27705,7 +29128,7 @@
       </w:pPr>
     </w:lvl>
   </w:abstractNum>
-  <w:abstractNum w:abstractNumId="22" w15:restartNumberingAfterBreak="0">
+  <w:abstractNum w:abstractNumId="24" w15:restartNumberingAfterBreak="0">
     <w:nsid w:val="48CF7C81"/>
     <w:multiLevelType w:val="multilevel"/>
     <w:tmpl w:val="57885E48"/>
@@ -27818,7 +29241,7 @@
       </w:pPr>
     </w:lvl>
   </w:abstractNum>
-  <w:abstractNum w:abstractNumId="23" w15:restartNumberingAfterBreak="0">
+  <w:abstractNum w:abstractNumId="25" w15:restartNumberingAfterBreak="0">
     <w:nsid w:val="51EC11B3"/>
     <w:multiLevelType w:val="multilevel"/>
     <w:tmpl w:val="F6AE0EEE"/>
@@ -27940,7 +29363,7 @@
       </w:rPr>
     </w:lvl>
   </w:abstractNum>
-  <w:abstractNum w:abstractNumId="24" w15:restartNumberingAfterBreak="0">
+  <w:abstractNum w:abstractNumId="26" w15:restartNumberingAfterBreak="0">
     <w:nsid w:val="59055EE5"/>
     <w:multiLevelType w:val="multilevel"/>
     <w:tmpl w:val="411C3330"/>
@@ -28053,7 +29476,7 @@
       </w:pPr>
     </w:lvl>
   </w:abstractNum>
-  <w:abstractNum w:abstractNumId="25" w15:restartNumberingAfterBreak="0">
+  <w:abstractNum w:abstractNumId="27" w15:restartNumberingAfterBreak="0">
     <w:nsid w:val="5ACB5C1C"/>
     <w:multiLevelType w:val="multilevel"/>
     <w:tmpl w:val="F564B380"/>
@@ -28202,7 +29625,7 @@
       </w:rPr>
     </w:lvl>
   </w:abstractNum>
-  <w:abstractNum w:abstractNumId="26" w15:restartNumberingAfterBreak="0">
+  <w:abstractNum w:abstractNumId="28" w15:restartNumberingAfterBreak="0">
     <w:nsid w:val="5B075B20"/>
     <w:multiLevelType w:val="multilevel"/>
     <w:tmpl w:val="3C54E7DC"/>
@@ -28315,7 +29738,7 @@
       </w:pPr>
     </w:lvl>
   </w:abstractNum>
-  <w:abstractNum w:abstractNumId="27" w15:restartNumberingAfterBreak="0">
+  <w:abstractNum w:abstractNumId="29" w15:restartNumberingAfterBreak="0">
     <w:nsid w:val="5B3F39BE"/>
     <w:multiLevelType w:val="multilevel"/>
     <w:tmpl w:val="C29C6322"/>
@@ -28432,7 +29855,7 @@
       </w:pPr>
     </w:lvl>
   </w:abstractNum>
-  <w:abstractNum w:abstractNumId="28" w15:restartNumberingAfterBreak="0">
+  <w:abstractNum w:abstractNumId="30" w15:restartNumberingAfterBreak="0">
     <w:nsid w:val="5B6A31FB"/>
     <w:multiLevelType w:val="multilevel"/>
     <w:tmpl w:val="411C3330"/>
@@ -28545,7 +29968,7 @@
       </w:pPr>
     </w:lvl>
   </w:abstractNum>
-  <w:abstractNum w:abstractNumId="29" w15:restartNumberingAfterBreak="0">
+  <w:abstractNum w:abstractNumId="31" w15:restartNumberingAfterBreak="0">
     <w:nsid w:val="5B6B5D39"/>
     <w:multiLevelType w:val="multilevel"/>
     <w:tmpl w:val="245AF422"/>
@@ -28694,7 +30117,7 @@
       </w:rPr>
     </w:lvl>
   </w:abstractNum>
-  <w:abstractNum w:abstractNumId="30" w15:restartNumberingAfterBreak="0">
+  <w:abstractNum w:abstractNumId="32" w15:restartNumberingAfterBreak="0">
     <w:nsid w:val="5BB9177C"/>
     <w:multiLevelType w:val="hybridMultilevel"/>
     <w:tmpl w:val="5C42B52C"/>
@@ -28783,7 +30206,7 @@
       </w:pPr>
     </w:lvl>
   </w:abstractNum>
-  <w:abstractNum w:abstractNumId="31" w15:restartNumberingAfterBreak="0">
+  <w:abstractNum w:abstractNumId="33" w15:restartNumberingAfterBreak="0">
     <w:nsid w:val="5CBD034B"/>
     <w:multiLevelType w:val="multilevel"/>
     <w:tmpl w:val="411C3330"/>
@@ -28896,7 +30319,7 @@
       </w:pPr>
     </w:lvl>
   </w:abstractNum>
-  <w:abstractNum w:abstractNumId="32" w15:restartNumberingAfterBreak="0">
+  <w:abstractNum w:abstractNumId="34" w15:restartNumberingAfterBreak="0">
     <w:nsid w:val="5FB9041B"/>
     <w:multiLevelType w:val="hybridMultilevel"/>
     <w:tmpl w:val="90A6C2CC"/>
@@ -28985,7 +30408,7 @@
       </w:pPr>
     </w:lvl>
   </w:abstractNum>
-  <w:abstractNum w:abstractNumId="33" w15:restartNumberingAfterBreak="0">
+  <w:abstractNum w:abstractNumId="35" w15:restartNumberingAfterBreak="0">
     <w:nsid w:val="630D284D"/>
     <w:multiLevelType w:val="multilevel"/>
     <w:tmpl w:val="7C4CF57C"/>
@@ -29102,7 +30525,7 @@
       </w:pPr>
     </w:lvl>
   </w:abstractNum>
-  <w:abstractNum w:abstractNumId="34" w15:restartNumberingAfterBreak="0">
+  <w:abstractNum w:abstractNumId="36" w15:restartNumberingAfterBreak="0">
     <w:nsid w:val="64CF21A9"/>
     <w:multiLevelType w:val="multilevel"/>
     <w:tmpl w:val="F7CACA52"/>
@@ -29215,7 +30638,7 @@
       </w:pPr>
     </w:lvl>
   </w:abstractNum>
-  <w:abstractNum w:abstractNumId="35" w15:restartNumberingAfterBreak="0">
+  <w:abstractNum w:abstractNumId="37" w15:restartNumberingAfterBreak="0">
     <w:nsid w:val="6567656C"/>
     <w:multiLevelType w:val="multilevel"/>
     <w:tmpl w:val="411C3330"/>
@@ -29328,7 +30751,7 @@
       </w:pPr>
     </w:lvl>
   </w:abstractNum>
-  <w:abstractNum w:abstractNumId="36" w15:restartNumberingAfterBreak="0">
+  <w:abstractNum w:abstractNumId="38" w15:restartNumberingAfterBreak="0">
     <w:nsid w:val="70CE6E45"/>
     <w:multiLevelType w:val="hybridMultilevel"/>
     <w:tmpl w:val="6B9C9E4A"/>
@@ -29414,7 +30837,7 @@
       </w:pPr>
     </w:lvl>
   </w:abstractNum>
-  <w:abstractNum w:abstractNumId="37" w15:restartNumberingAfterBreak="0">
+  <w:abstractNum w:abstractNumId="39" w15:restartNumberingAfterBreak="0">
     <w:nsid w:val="71AB7C23"/>
     <w:multiLevelType w:val="multilevel"/>
     <w:tmpl w:val="606C7336"/>
@@ -29527,7 +30950,7 @@
       </w:pPr>
     </w:lvl>
   </w:abstractNum>
-  <w:abstractNum w:abstractNumId="38" w15:restartNumberingAfterBreak="0">
+  <w:abstractNum w:abstractNumId="40" w15:restartNumberingAfterBreak="0">
     <w:nsid w:val="755A4108"/>
     <w:multiLevelType w:val="hybridMultilevel"/>
     <w:tmpl w:val="20A4A158"/>
@@ -29616,7 +31039,7 @@
       </w:pPr>
     </w:lvl>
   </w:abstractNum>
-  <w:abstractNum w:abstractNumId="39" w15:restartNumberingAfterBreak="0">
+  <w:abstractNum w:abstractNumId="41" w15:restartNumberingAfterBreak="0">
     <w:nsid w:val="7C3D72FE"/>
     <w:multiLevelType w:val="multilevel"/>
     <w:tmpl w:val="411C3330"/>
@@ -29729,7 +31152,7 @@
       </w:pPr>
     </w:lvl>
   </w:abstractNum>
-  <w:abstractNum w:abstractNumId="40" w15:restartNumberingAfterBreak="0">
+  <w:abstractNum w:abstractNumId="42" w15:restartNumberingAfterBreak="0">
     <w:nsid w:val="7DEE5C6D"/>
     <w:multiLevelType w:val="multilevel"/>
     <w:tmpl w:val="F6AE0EEE"/>
@@ -29851,7 +31274,7 @@
       </w:rPr>
     </w:lvl>
   </w:abstractNum>
-  <w:abstractNum w:abstractNumId="41" w15:restartNumberingAfterBreak="0">
+  <w:abstractNum w:abstractNumId="43" w15:restartNumberingAfterBreak="0">
     <w:nsid w:val="7E81664C"/>
     <w:multiLevelType w:val="multilevel"/>
     <w:tmpl w:val="5C968010"/>
@@ -29964,7 +31387,7 @@
       </w:pPr>
     </w:lvl>
   </w:abstractNum>
-  <w:abstractNum w:abstractNumId="42" w15:restartNumberingAfterBreak="0">
+  <w:abstractNum w:abstractNumId="44" w15:restartNumberingAfterBreak="0">
     <w:nsid w:val="7F290987"/>
     <w:multiLevelType w:val="multilevel"/>
     <w:tmpl w:val="5992CED8"/>
@@ -30078,22 +31501,22 @@
     </w:lvl>
   </w:abstractNum>
   <w:num w:numId="1" w16cid:durableId="1106004909">
-    <w:abstractNumId w:val="32"/>
+    <w:abstractNumId w:val="34"/>
   </w:num>
   <w:num w:numId="2" w16cid:durableId="112017542">
     <w:abstractNumId w:val="8"/>
   </w:num>
   <w:num w:numId="3" w16cid:durableId="1121605617">
-    <w:abstractNumId w:val="21"/>
+    <w:abstractNumId w:val="23"/>
   </w:num>
   <w:num w:numId="4" w16cid:durableId="1092817294">
-    <w:abstractNumId w:val="13"/>
+    <w:abstractNumId w:val="15"/>
   </w:num>
   <w:num w:numId="5" w16cid:durableId="1700200807">
     <w:abstractNumId w:val="6"/>
   </w:num>
   <w:num w:numId="6" w16cid:durableId="913466195">
-    <w:abstractNumId w:val="41"/>
+    <w:abstractNumId w:val="43"/>
   </w:num>
   <w:num w:numId="7" w16cid:durableId="138890891">
     <w:abstractNumId w:val="3"/>
@@ -30102,97 +31525,97 @@
     <w:abstractNumId w:val="9"/>
   </w:num>
   <w:num w:numId="9" w16cid:durableId="2146897125">
-    <w:abstractNumId w:val="17"/>
+    <w:abstractNumId w:val="19"/>
   </w:num>
   <w:num w:numId="10" w16cid:durableId="702754584">
-    <w:abstractNumId w:val="23"/>
+    <w:abstractNumId w:val="25"/>
   </w:num>
   <w:num w:numId="11" w16cid:durableId="1768890959">
+    <w:abstractNumId w:val="44"/>
+  </w:num>
+  <w:num w:numId="12" w16cid:durableId="681661092">
+    <w:abstractNumId w:val="24"/>
+  </w:num>
+  <w:num w:numId="13" w16cid:durableId="349260252">
+    <w:abstractNumId w:val="11"/>
+  </w:num>
+  <w:num w:numId="14" w16cid:durableId="1018384207">
+    <w:abstractNumId w:val="39"/>
+  </w:num>
+  <w:num w:numId="15" w16cid:durableId="1519729807">
+    <w:abstractNumId w:val="16"/>
+  </w:num>
+  <w:num w:numId="16" w16cid:durableId="1088505132">
+    <w:abstractNumId w:val="29"/>
+  </w:num>
+  <w:num w:numId="17" w16cid:durableId="227500341">
     <w:abstractNumId w:val="42"/>
   </w:num>
-  <w:num w:numId="12" w16cid:durableId="681661092">
-    <w:abstractNumId w:val="22"/>
+  <w:num w:numId="18" w16cid:durableId="847408814">
+    <w:abstractNumId w:val="31"/>
   </w:num>
-  <w:num w:numId="13" w16cid:durableId="349260252">
-    <w:abstractNumId w:val="10"/>
+  <w:num w:numId="19" w16cid:durableId="664013615">
+    <w:abstractNumId w:val="38"/>
   </w:num>
-  <w:num w:numId="14" w16cid:durableId="1018384207">
-    <w:abstractNumId w:val="37"/>
-  </w:num>
-  <w:num w:numId="15" w16cid:durableId="1519729807">
-    <w:abstractNumId w:val="14"/>
-  </w:num>
-  <w:num w:numId="16" w16cid:durableId="1088505132">
-    <w:abstractNumId w:val="27"/>
-  </w:num>
-  <w:num w:numId="17" w16cid:durableId="227500341">
+  <w:num w:numId="20" w16cid:durableId="1179613587">
     <w:abstractNumId w:val="40"/>
   </w:num>
-  <w:num w:numId="18" w16cid:durableId="847408814">
-    <w:abstractNumId w:val="29"/>
-  </w:num>
-  <w:num w:numId="19" w16cid:durableId="664013615">
-    <w:abstractNumId w:val="36"/>
-  </w:num>
-  <w:num w:numId="20" w16cid:durableId="1179613587">
-    <w:abstractNumId w:val="38"/>
-  </w:num>
   <w:num w:numId="21" w16cid:durableId="404693613">
-    <w:abstractNumId w:val="33"/>
+    <w:abstractNumId w:val="35"/>
   </w:num>
   <w:num w:numId="22" w16cid:durableId="1631670821">
     <w:abstractNumId w:val="2"/>
   </w:num>
   <w:num w:numId="23" w16cid:durableId="396513126">
-    <w:abstractNumId w:val="28"/>
+    <w:abstractNumId w:val="30"/>
   </w:num>
   <w:num w:numId="24" w16cid:durableId="155150162">
     <w:abstractNumId w:val="5"/>
   </w:num>
   <w:num w:numId="25" w16cid:durableId="1023170342">
-    <w:abstractNumId w:val="26"/>
+    <w:abstractNumId w:val="28"/>
   </w:num>
   <w:num w:numId="26" w16cid:durableId="710107451">
-    <w:abstractNumId w:val="34"/>
+    <w:abstractNumId w:val="36"/>
   </w:num>
   <w:num w:numId="27" w16cid:durableId="428963483">
-    <w:abstractNumId w:val="19"/>
+    <w:abstractNumId w:val="21"/>
   </w:num>
   <w:num w:numId="28" w16cid:durableId="231812456">
-    <w:abstractNumId w:val="20"/>
+    <w:abstractNumId w:val="22"/>
   </w:num>
   <w:num w:numId="29" w16cid:durableId="1513495957">
-    <w:abstractNumId w:val="25"/>
+    <w:abstractNumId w:val="27"/>
   </w:num>
   <w:num w:numId="30" w16cid:durableId="390543177">
     <w:abstractNumId w:val="0"/>
   </w:num>
   <w:num w:numId="31" w16cid:durableId="1429810935">
-    <w:abstractNumId w:val="11"/>
+    <w:abstractNumId w:val="12"/>
   </w:num>
   <w:num w:numId="32" w16cid:durableId="405810268">
-    <w:abstractNumId w:val="15"/>
+    <w:abstractNumId w:val="17"/>
   </w:num>
   <w:num w:numId="33" w16cid:durableId="552272641">
-    <w:abstractNumId w:val="16"/>
+    <w:abstractNumId w:val="18"/>
   </w:num>
   <w:num w:numId="34" w16cid:durableId="395275312">
-    <w:abstractNumId w:val="30"/>
+    <w:abstractNumId w:val="32"/>
   </w:num>
   <w:num w:numId="35" w16cid:durableId="1028527140">
-    <w:abstractNumId w:val="35"/>
+    <w:abstractNumId w:val="37"/>
   </w:num>
   <w:num w:numId="36" w16cid:durableId="771559051">
-    <w:abstractNumId w:val="12"/>
+    <w:abstractNumId w:val="13"/>
   </w:num>
   <w:num w:numId="37" w16cid:durableId="865405459">
-    <w:abstractNumId w:val="18"/>
+    <w:abstractNumId w:val="20"/>
   </w:num>
   <w:num w:numId="38" w16cid:durableId="157574340">
-    <w:abstractNumId w:val="31"/>
+    <w:abstractNumId w:val="33"/>
   </w:num>
   <w:num w:numId="39" w16cid:durableId="898320684">
-    <w:abstractNumId w:val="24"/>
+    <w:abstractNumId w:val="26"/>
   </w:num>
   <w:num w:numId="40" w16cid:durableId="1317414246">
     <w:abstractNumId w:val="1"/>
@@ -30204,7 +31627,13 @@
     <w:abstractNumId w:val="7"/>
   </w:num>
   <w:num w:numId="43" w16cid:durableId="1340111357">
-    <w:abstractNumId w:val="39"/>
+    <w:abstractNumId w:val="41"/>
+  </w:num>
+  <w:num w:numId="44" w16cid:durableId="42216091">
+    <w:abstractNumId w:val="10"/>
+  </w:num>
+  <w:num w:numId="45" w16cid:durableId="462696992">
+    <w:abstractNumId w:val="14"/>
   </w:num>
 </w:numbering>
 </file>

</xml_diff>